<commit_message>
Integrating team members' work, v0.9.
</commit_message>
<xml_diff>
--- a/Doc/软件设计模型.docx
+++ b/Doc/软件设计模型.docx
@@ -785,18 +785,127 @@
           <w:r>
             <w:fldChar w:fldCharType="separate"/>
           </w:r>
-          <w:hyperlink w:anchor="_Toc5983162" w:history="1">
+          <w:bookmarkStart w:id="0" w:name="_GoBack"/>
+          <w:bookmarkEnd w:id="0"/>
+          <w:r>
+            <w:rPr>
+              <w:rStyle w:val="ad"/>
+            </w:rPr>
+            <w:fldChar w:fldCharType="begin"/>
+          </w:r>
+          <w:r>
+            <w:rPr>
+              <w:rStyle w:val="ad"/>
+            </w:rPr>
+            <w:instrText xml:space="preserve"> </w:instrText>
+          </w:r>
+          <w:r>
+            <w:instrText>HYPERLINK \l "_Toc6648951"</w:instrText>
+          </w:r>
+          <w:r>
+            <w:rPr>
+              <w:rStyle w:val="ad"/>
+            </w:rPr>
+            <w:instrText xml:space="preserve"> </w:instrText>
+          </w:r>
+          <w:r>
+            <w:rPr>
+              <w:rStyle w:val="ad"/>
+            </w:rPr>
+          </w:r>
+          <w:r>
+            <w:rPr>
+              <w:rStyle w:val="ad"/>
+            </w:rPr>
+            <w:fldChar w:fldCharType="separate"/>
+          </w:r>
+          <w:r>
+            <w:rPr>
+              <w:rStyle w:val="ad"/>
+            </w:rPr>
+            <w:t>1 Introduction</w:t>
+          </w:r>
+          <w:r>
+            <w:rPr>
+              <w:webHidden/>
+            </w:rPr>
+            <w:tab/>
+          </w:r>
+          <w:r>
+            <w:rPr>
+              <w:webHidden/>
+            </w:rPr>
+            <w:fldChar w:fldCharType="begin"/>
+          </w:r>
+          <w:r>
+            <w:rPr>
+              <w:webHidden/>
+            </w:rPr>
+            <w:instrText xml:space="preserve"> PAGEREF _Toc6648951 \h </w:instrText>
+          </w:r>
+          <w:r>
+            <w:rPr>
+              <w:webHidden/>
+            </w:rPr>
+          </w:r>
+          <w:r>
+            <w:rPr>
+              <w:webHidden/>
+            </w:rPr>
+            <w:fldChar w:fldCharType="separate"/>
+          </w:r>
+          <w:r>
+            <w:rPr>
+              <w:webHidden/>
+            </w:rPr>
+            <w:t>1</w:t>
+          </w:r>
+          <w:r>
+            <w:rPr>
+              <w:webHidden/>
+            </w:rPr>
+            <w:fldChar w:fldCharType="end"/>
+          </w:r>
+          <w:r>
+            <w:rPr>
+              <w:rStyle w:val="ad"/>
+            </w:rPr>
+            <w:fldChar w:fldCharType="end"/>
+          </w:r>
+        </w:p>
+        <w:p>
+          <w:pPr>
+            <w:pStyle w:val="21"/>
+            <w:tabs>
+              <w:tab w:val="left" w:pos="840"/>
+              <w:tab w:val="right" w:leader="dot" w:pos="8296"/>
+            </w:tabs>
+            <w:rPr>
+              <w:rFonts w:asciiTheme="minorHAnsi" w:eastAsiaTheme="minorEastAsia" w:hAnsiTheme="minorHAnsi" w:cstheme="minorBidi"/>
+              <w:smallCaps w:val="0"/>
+              <w:szCs w:val="22"/>
+            </w:rPr>
+          </w:pPr>
+          <w:hyperlink w:anchor="_Toc6648952" w:history="1">
             <w:r>
               <w:rPr>
                 <w:rStyle w:val="ad"/>
               </w:rPr>
-              <w:t>1</w:t>
+              <w:t>1.1</w:t>
+            </w:r>
+            <w:r>
+              <w:rPr>
+                <w:rFonts w:asciiTheme="minorHAnsi" w:eastAsiaTheme="minorEastAsia" w:hAnsiTheme="minorHAnsi" w:cstheme="minorBidi"/>
+                <w:smallCaps w:val="0"/>
+                <w:szCs w:val="22"/>
+              </w:rPr>
+              <w:tab/>
             </w:r>
             <w:r>
               <w:rPr>
                 <w:rStyle w:val="ad"/>
               </w:rPr>
-              <w:t>引言</w:t>
+              <w:t>Purpose</w:t>
             </w:r>
             <w:r>
               <w:rPr>
@@ -814,7 +923,7 @@
               <w:rPr>
                 <w:webHidden/>
               </w:rPr>
-              <w:instrText xml:space="preserve"> PAGEREF _Toc5983162 \h </w:instrText>
+              <w:instrText xml:space="preserve"> PAGEREF _Toc6648952 \h </w:instrText>
             </w:r>
             <w:r>
               <w:rPr>
@@ -853,18 +962,24 @@
               <w:szCs w:val="22"/>
             </w:rPr>
           </w:pPr>
-          <w:hyperlink w:anchor="_Toc5983163" w:history="1">
+          <w:hyperlink w:anchor="_Toc6648953" w:history="1">
             <w:r>
               <w:rPr>
                 <w:rStyle w:val="ad"/>
               </w:rPr>
-              <w:t>1.1</w:t>
+              <w:t>1.2</w:t>
             </w:r>
             <w:r>
               <w:rPr>
                 <w:rStyle w:val="ad"/>
               </w:rPr>
-              <w:t>编写目的</w:t>
+              <w:t>适用范围</w:t>
+            </w:r>
+            <w:r>
+              <w:rPr>
+                <w:rStyle w:val="ad"/>
+              </w:rPr>
+              <w:t xml:space="preserve"> Domain</w:t>
             </w:r>
             <w:r>
               <w:rPr>
@@ -882,7 +997,7 @@
               <w:rPr>
                 <w:webHidden/>
               </w:rPr>
-              <w:instrText xml:space="preserve"> PAGEREF _Toc5983163 \h </w:instrText>
+              <w:instrText xml:space="preserve"> PAGEREF _Toc6648953 \h </w:instrText>
             </w:r>
             <w:r>
               <w:rPr>
@@ -921,18 +1036,24 @@
               <w:szCs w:val="22"/>
             </w:rPr>
           </w:pPr>
-          <w:hyperlink w:anchor="_Toc5983164" w:history="1">
+          <w:hyperlink w:anchor="_Toc6648954" w:history="1">
             <w:r>
               <w:rPr>
                 <w:rStyle w:val="ad"/>
               </w:rPr>
-              <w:t>1.2</w:t>
+              <w:t>1.3</w:t>
             </w:r>
             <w:r>
               <w:rPr>
                 <w:rStyle w:val="ad"/>
               </w:rPr>
-              <w:t>适用范围</w:t>
+              <w:t>定义</w:t>
+            </w:r>
+            <w:r>
+              <w:rPr>
+                <w:rStyle w:val="ad"/>
+              </w:rPr>
+              <w:t xml:space="preserve"> Definition</w:t>
             </w:r>
             <w:r>
               <w:rPr>
@@ -950,7 +1071,7 @@
               <w:rPr>
                 <w:webHidden/>
               </w:rPr>
-              <w:instrText xml:space="preserve"> PAGEREF _Toc5983164 \h </w:instrText>
+              <w:instrText xml:space="preserve"> PAGEREF _Toc6648954 \h </w:instrText>
             </w:r>
             <w:r>
               <w:rPr>
@@ -989,18 +1110,24 @@
               <w:szCs w:val="22"/>
             </w:rPr>
           </w:pPr>
-          <w:hyperlink w:anchor="_Toc5983165" w:history="1">
+          <w:hyperlink w:anchor="_Toc6648955" w:history="1">
             <w:r>
               <w:rPr>
                 <w:rStyle w:val="ad"/>
               </w:rPr>
-              <w:t>1.3</w:t>
+              <w:t>1.4</w:t>
             </w:r>
             <w:r>
               <w:rPr>
                 <w:rStyle w:val="ad"/>
               </w:rPr>
-              <w:t>定义</w:t>
+              <w:t>参考资料</w:t>
+            </w:r>
+            <w:r>
+              <w:rPr>
+                <w:rStyle w:val="ad"/>
+              </w:rPr>
+              <w:t>Reference</w:t>
             </w:r>
             <w:r>
               <w:rPr>
@@ -1018,7 +1145,7 @@
               <w:rPr>
                 <w:webHidden/>
               </w:rPr>
-              <w:instrText xml:space="preserve"> PAGEREF _Toc5983165 \h </w:instrText>
+              <w:instrText xml:space="preserve"> PAGEREF _Toc6648955 \h </w:instrText>
             </w:r>
             <w:r>
               <w:rPr>
@@ -1057,18 +1184,24 @@
               <w:szCs w:val="22"/>
             </w:rPr>
           </w:pPr>
-          <w:hyperlink w:anchor="_Toc5983166" w:history="1">
+          <w:hyperlink w:anchor="_Toc6648956" w:history="1">
             <w:r>
               <w:rPr>
                 <w:rStyle w:val="ad"/>
               </w:rPr>
-              <w:t>1.4</w:t>
+              <w:t>1.5</w:t>
             </w:r>
             <w:r>
               <w:rPr>
                 <w:rStyle w:val="ad"/>
               </w:rPr>
-              <w:t>参考资料</w:t>
+              <w:t>概述</w:t>
+            </w:r>
+            <w:r>
+              <w:rPr>
+                <w:rStyle w:val="ad"/>
+              </w:rPr>
+              <w:t xml:space="preserve"> cjz Overview</w:t>
             </w:r>
             <w:r>
               <w:rPr>
@@ -1086,7 +1219,7 @@
               <w:rPr>
                 <w:webHidden/>
               </w:rPr>
-              <w:instrText xml:space="preserve"> PAGEREF _Toc5983166 \h </w:instrText>
+              <w:instrText xml:space="preserve"> PAGEREF _Toc6648956 \h </w:instrText>
             </w:r>
             <w:r>
               <w:rPr>
@@ -1104,6 +1237,164 @@
                 <w:webHidden/>
               </w:rPr>
               <w:t>1</w:t>
+            </w:r>
+            <w:r>
+              <w:rPr>
+                <w:webHidden/>
+              </w:rPr>
+              <w:fldChar w:fldCharType="end"/>
+            </w:r>
+          </w:hyperlink>
+        </w:p>
+        <w:p>
+          <w:pPr>
+            <w:pStyle w:val="11"/>
+            <w:rPr>
+              <w:rFonts w:asciiTheme="minorHAnsi" w:eastAsiaTheme="minorEastAsia" w:hAnsiTheme="minorHAnsi" w:cstheme="minorBidi"/>
+              <w:b w:val="0"/>
+              <w:bCs w:val="0"/>
+              <w:caps w:val="0"/>
+              <w:szCs w:val="22"/>
+            </w:rPr>
+          </w:pPr>
+          <w:hyperlink w:anchor="_Toc6648957" w:history="1">
+            <w:r>
+              <w:rPr>
+                <w:rStyle w:val="ad"/>
+              </w:rPr>
+              <w:t>2</w:t>
+            </w:r>
+            <w:r>
+              <w:rPr>
+                <w:rStyle w:val="ad"/>
+              </w:rPr>
+              <w:t>．</w:t>
+            </w:r>
+            <w:r>
+              <w:rPr>
+                <w:rStyle w:val="ad"/>
+              </w:rPr>
+              <w:t xml:space="preserve"> </w:t>
+            </w:r>
+            <w:r>
+              <w:rPr>
+                <w:rStyle w:val="ad"/>
+              </w:rPr>
+              <w:t>用例视图</w:t>
+            </w:r>
+            <w:r>
+              <w:rPr>
+                <w:rStyle w:val="ad"/>
+              </w:rPr>
+              <w:t>Use Case View</w:t>
+            </w:r>
+            <w:r>
+              <w:rPr>
+                <w:webHidden/>
+              </w:rPr>
+              <w:tab/>
+            </w:r>
+            <w:r>
+              <w:rPr>
+                <w:webHidden/>
+              </w:rPr>
+              <w:fldChar w:fldCharType="begin"/>
+            </w:r>
+            <w:r>
+              <w:rPr>
+                <w:webHidden/>
+              </w:rPr>
+              <w:instrText xml:space="preserve"> PAGEREF _Toc6648957 \h </w:instrText>
+            </w:r>
+            <w:r>
+              <w:rPr>
+                <w:webHidden/>
+              </w:rPr>
+            </w:r>
+            <w:r>
+              <w:rPr>
+                <w:webHidden/>
+              </w:rPr>
+              <w:fldChar w:fldCharType="separate"/>
+            </w:r>
+            <w:r>
+              <w:rPr>
+                <w:webHidden/>
+              </w:rPr>
+              <w:t>2</w:t>
+            </w:r>
+            <w:r>
+              <w:rPr>
+                <w:webHidden/>
+              </w:rPr>
+              <w:fldChar w:fldCharType="end"/>
+            </w:r>
+          </w:hyperlink>
+        </w:p>
+        <w:p>
+          <w:pPr>
+            <w:pStyle w:val="11"/>
+            <w:rPr>
+              <w:rFonts w:asciiTheme="minorHAnsi" w:eastAsiaTheme="minorEastAsia" w:hAnsiTheme="minorHAnsi" w:cstheme="minorBidi"/>
+              <w:b w:val="0"/>
+              <w:bCs w:val="0"/>
+              <w:caps w:val="0"/>
+              <w:szCs w:val="22"/>
+            </w:rPr>
+          </w:pPr>
+          <w:hyperlink w:anchor="_Toc6648958" w:history="1">
+            <w:r>
+              <w:rPr>
+                <w:rStyle w:val="ad"/>
+              </w:rPr>
+              <w:t xml:space="preserve">3. </w:t>
+            </w:r>
+            <w:r>
+              <w:rPr>
+                <w:rStyle w:val="ad"/>
+              </w:rPr>
+              <w:t>逻辑视图</w:t>
+            </w:r>
+            <w:r>
+              <w:rPr>
+                <w:rStyle w:val="ad"/>
+              </w:rPr>
+              <w:t>Logical View</w:t>
+            </w:r>
+            <w:r>
+              <w:rPr>
+                <w:webHidden/>
+              </w:rPr>
+              <w:tab/>
+            </w:r>
+            <w:r>
+              <w:rPr>
+                <w:webHidden/>
+              </w:rPr>
+              <w:fldChar w:fldCharType="begin"/>
+            </w:r>
+            <w:r>
+              <w:rPr>
+                <w:webHidden/>
+              </w:rPr>
+              <w:instrText xml:space="preserve"> PAGEREF _Toc6648958 \h </w:instrText>
+            </w:r>
+            <w:r>
+              <w:rPr>
+                <w:webHidden/>
+              </w:rPr>
+            </w:r>
+            <w:r>
+              <w:rPr>
+                <w:webHidden/>
+              </w:rPr>
+              <w:fldChar w:fldCharType="separate"/>
+            </w:r>
+            <w:r>
+              <w:rPr>
+                <w:webHidden/>
+              </w:rPr>
+              <w:t>2</w:t>
             </w:r>
             <w:r>
               <w:rPr>
@@ -1125,18 +1416,24 @@
               <w:szCs w:val="22"/>
             </w:rPr>
           </w:pPr>
-          <w:hyperlink w:anchor="_Toc5983167" w:history="1">
+          <w:hyperlink w:anchor="_Toc6648959" w:history="1">
             <w:r>
               <w:rPr>
                 <w:rStyle w:val="ad"/>
               </w:rPr>
-              <w:t>1.5</w:t>
+              <w:t xml:space="preserve">3.1 </w:t>
             </w:r>
             <w:r>
               <w:rPr>
                 <w:rStyle w:val="ad"/>
               </w:rPr>
-              <w:t>概述</w:t>
+              <w:t>系统结构</w:t>
+            </w:r>
+            <w:r>
+              <w:rPr>
+                <w:rStyle w:val="ad"/>
+              </w:rPr>
+              <w:t>System structure</w:t>
             </w:r>
             <w:r>
               <w:rPr>
@@ -1154,141 +1451,7 @@
               <w:rPr>
                 <w:webHidden/>
               </w:rPr>
-              <w:instrText xml:space="preserve"> PAGEREF _Toc5983167 \h </w:instrText>
-            </w:r>
-            <w:r>
-              <w:rPr>
-                <w:webHidden/>
-              </w:rPr>
-            </w:r>
-            <w:r>
-              <w:rPr>
-                <w:webHidden/>
-              </w:rPr>
-              <w:fldChar w:fldCharType="separate"/>
-            </w:r>
-            <w:r>
-              <w:rPr>
-                <w:webHidden/>
-              </w:rPr>
-              <w:t>1</w:t>
-            </w:r>
-            <w:r>
-              <w:rPr>
-                <w:webHidden/>
-              </w:rPr>
-              <w:fldChar w:fldCharType="end"/>
-            </w:r>
-          </w:hyperlink>
-        </w:p>
-        <w:p>
-          <w:pPr>
-            <w:pStyle w:val="11"/>
-            <w:rPr>
-              <w:rFonts w:asciiTheme="minorHAnsi" w:eastAsiaTheme="minorEastAsia" w:hAnsiTheme="minorHAnsi" w:cstheme="minorBidi"/>
-              <w:b w:val="0"/>
-              <w:bCs w:val="0"/>
-              <w:caps w:val="0"/>
-              <w:szCs w:val="22"/>
-            </w:rPr>
-          </w:pPr>
-          <w:hyperlink w:anchor="_Toc5983168" w:history="1">
-            <w:r>
-              <w:rPr>
-                <w:rStyle w:val="ad"/>
-              </w:rPr>
-              <w:t>2</w:t>
-            </w:r>
-            <w:r>
-              <w:rPr>
-                <w:rStyle w:val="ad"/>
-              </w:rPr>
-              <w:t>．用例视图</w:t>
-            </w:r>
-            <w:r>
-              <w:rPr>
-                <w:webHidden/>
-              </w:rPr>
-              <w:tab/>
-            </w:r>
-            <w:r>
-              <w:rPr>
-                <w:webHidden/>
-              </w:rPr>
-              <w:fldChar w:fldCharType="begin"/>
-            </w:r>
-            <w:r>
-              <w:rPr>
-                <w:webHidden/>
-              </w:rPr>
-              <w:instrText xml:space="preserve"> PAGEREF _Toc5983168 \h </w:instrText>
-            </w:r>
-            <w:r>
-              <w:rPr>
-                <w:webHidden/>
-              </w:rPr>
-            </w:r>
-            <w:r>
-              <w:rPr>
-                <w:webHidden/>
-              </w:rPr>
-              <w:fldChar w:fldCharType="separate"/>
-            </w:r>
-            <w:r>
-              <w:rPr>
-                <w:webHidden/>
-              </w:rPr>
-              <w:t>1</w:t>
-            </w:r>
-            <w:r>
-              <w:rPr>
-                <w:webHidden/>
-              </w:rPr>
-              <w:fldChar w:fldCharType="end"/>
-            </w:r>
-          </w:hyperlink>
-        </w:p>
-        <w:p>
-          <w:pPr>
-            <w:pStyle w:val="11"/>
-            <w:rPr>
-              <w:rFonts w:asciiTheme="minorHAnsi" w:eastAsiaTheme="minorEastAsia" w:hAnsiTheme="minorHAnsi" w:cstheme="minorBidi"/>
-              <w:b w:val="0"/>
-              <w:bCs w:val="0"/>
-              <w:caps w:val="0"/>
-              <w:szCs w:val="22"/>
-            </w:rPr>
-          </w:pPr>
-          <w:hyperlink w:anchor="_Toc5983169" w:history="1">
-            <w:r>
-              <w:rPr>
-                <w:rStyle w:val="ad"/>
-              </w:rPr>
-              <w:t xml:space="preserve">3. </w:t>
-            </w:r>
-            <w:r>
-              <w:rPr>
-                <w:rStyle w:val="ad"/>
-              </w:rPr>
-              <w:t>逻辑视图</w:t>
-            </w:r>
-            <w:r>
-              <w:rPr>
-                <w:webHidden/>
-              </w:rPr>
-              <w:tab/>
-            </w:r>
-            <w:r>
-              <w:rPr>
-                <w:webHidden/>
-              </w:rPr>
-              <w:fldChar w:fldCharType="begin"/>
-            </w:r>
-            <w:r>
-              <w:rPr>
-                <w:webHidden/>
-              </w:rPr>
-              <w:instrText xml:space="preserve"> PAGEREF _Toc5983169 \h </w:instrText>
+              <w:instrText xml:space="preserve"> PAGEREF _Toc6648959 \h </w:instrText>
             </w:r>
             <w:r>
               <w:rPr>
@@ -1327,18 +1490,24 @@
               <w:szCs w:val="22"/>
             </w:rPr>
           </w:pPr>
-          <w:hyperlink w:anchor="_Toc5983170" w:history="1">
+          <w:hyperlink w:anchor="_Toc6648960" w:history="1">
             <w:r>
               <w:rPr>
                 <w:rStyle w:val="ad"/>
               </w:rPr>
-              <w:t>3.1</w:t>
+              <w:t xml:space="preserve">3.2 </w:t>
             </w:r>
             <w:r>
               <w:rPr>
                 <w:rStyle w:val="ad"/>
               </w:rPr>
-              <w:t>系统结构</w:t>
+              <w:t>用例视图</w:t>
+            </w:r>
+            <w:r>
+              <w:rPr>
+                <w:rStyle w:val="ad"/>
+              </w:rPr>
+              <w:t>Use Case View</w:t>
             </w:r>
             <w:r>
               <w:rPr>
@@ -1356,7 +1525,7 @@
               <w:rPr>
                 <w:webHidden/>
               </w:rPr>
-              <w:instrText xml:space="preserve"> PAGEREF _Toc5983170 \h </w:instrText>
+              <w:instrText xml:space="preserve"> PAGEREF _Toc6648960 \h </w:instrText>
             </w:r>
             <w:r>
               <w:rPr>
@@ -1373,7 +1542,7 @@
               <w:rPr>
                 <w:webHidden/>
               </w:rPr>
-              <w:t>2</w:t>
+              <w:t>5</w:t>
             </w:r>
             <w:r>
               <w:rPr>
@@ -1395,18 +1564,24 @@
               <w:szCs w:val="22"/>
             </w:rPr>
           </w:pPr>
-          <w:hyperlink w:anchor="_Toc5983171" w:history="1">
+          <w:hyperlink w:anchor="_Toc6648961" w:history="1">
             <w:r>
               <w:rPr>
                 <w:rStyle w:val="ad"/>
               </w:rPr>
-              <w:t>3.2 Use-Case</w:t>
+              <w:t xml:space="preserve">3.3 </w:t>
             </w:r>
             <w:r>
               <w:rPr>
                 <w:rStyle w:val="ad"/>
               </w:rPr>
-              <w:t>实现</w:t>
+              <w:t>设计视图</w:t>
+            </w:r>
+            <w:r>
+              <w:rPr>
+                <w:rStyle w:val="ad"/>
+              </w:rPr>
+              <w:t>Design View</w:t>
             </w:r>
             <w:r>
               <w:rPr>
@@ -1424,7 +1599,7 @@
               <w:rPr>
                 <w:webHidden/>
               </w:rPr>
-              <w:instrText xml:space="preserve"> PAGEREF _Toc5983171 \h </w:instrText>
+              <w:instrText xml:space="preserve"> PAGEREF _Toc6648961 \h </w:instrText>
             </w:r>
             <w:r>
               <w:rPr>
@@ -1441,7 +1616,7 @@
               <w:rPr>
                 <w:webHidden/>
               </w:rPr>
-              <w:t>2</w:t>
+              <w:t>10</w:t>
             </w:r>
             <w:r>
               <w:rPr>
@@ -1463,18 +1638,24 @@
               <w:szCs w:val="22"/>
             </w:rPr>
           </w:pPr>
-          <w:hyperlink w:anchor="_Toc5983172" w:history="1">
+          <w:hyperlink w:anchor="_Toc6648962" w:history="1">
             <w:r>
               <w:rPr>
                 <w:rStyle w:val="ad"/>
               </w:rPr>
-              <w:t xml:space="preserve">3.3 </w:t>
+              <w:t xml:space="preserve">3.4 </w:t>
             </w:r>
             <w:r>
               <w:rPr>
                 <w:rStyle w:val="ad"/>
               </w:rPr>
-              <w:t>设计类图</w:t>
+              <w:t>其他图</w:t>
+            </w:r>
+            <w:r>
+              <w:rPr>
+                <w:rStyle w:val="ad"/>
+              </w:rPr>
+              <w:t>(NULL)</w:t>
             </w:r>
             <w:r>
               <w:rPr>
@@ -1492,7 +1673,7 @@
               <w:rPr>
                 <w:webHidden/>
               </w:rPr>
-              <w:instrText xml:space="preserve"> PAGEREF _Toc5983172 \h </w:instrText>
+              <w:instrText xml:space="preserve"> PAGEREF _Toc6648962 \h </w:instrText>
             </w:r>
             <w:r>
               <w:rPr>
@@ -1509,75 +1690,7 @@
               <w:rPr>
                 <w:webHidden/>
               </w:rPr>
-              <w:t>2</w:t>
-            </w:r>
-            <w:r>
-              <w:rPr>
-                <w:webHidden/>
-              </w:rPr>
-              <w:fldChar w:fldCharType="end"/>
-            </w:r>
-          </w:hyperlink>
-        </w:p>
-        <w:p>
-          <w:pPr>
-            <w:pStyle w:val="21"/>
-            <w:tabs>
-              <w:tab w:val="right" w:leader="dot" w:pos="8296"/>
-            </w:tabs>
-            <w:rPr>
-              <w:rFonts w:asciiTheme="minorHAnsi" w:eastAsiaTheme="minorEastAsia" w:hAnsiTheme="minorHAnsi" w:cstheme="minorBidi"/>
-              <w:smallCaps w:val="0"/>
-              <w:szCs w:val="22"/>
-            </w:rPr>
-          </w:pPr>
-          <w:hyperlink w:anchor="_Toc5983173" w:history="1">
-            <w:r>
-              <w:rPr>
-                <w:rStyle w:val="ad"/>
-              </w:rPr>
-              <w:t xml:space="preserve">3.4 </w:t>
-            </w:r>
-            <w:r>
-              <w:rPr>
-                <w:rStyle w:val="ad"/>
-              </w:rPr>
-              <w:t>其他图</w:t>
-            </w:r>
-            <w:r>
-              <w:rPr>
-                <w:webHidden/>
-              </w:rPr>
-              <w:tab/>
-            </w:r>
-            <w:r>
-              <w:rPr>
-                <w:webHidden/>
-              </w:rPr>
-              <w:fldChar w:fldCharType="begin"/>
-            </w:r>
-            <w:r>
-              <w:rPr>
-                <w:webHidden/>
-              </w:rPr>
-              <w:instrText xml:space="preserve"> PAGEREF _Toc5983173 \h </w:instrText>
-            </w:r>
-            <w:r>
-              <w:rPr>
-                <w:webHidden/>
-              </w:rPr>
-            </w:r>
-            <w:r>
-              <w:rPr>
-                <w:webHidden/>
-              </w:rPr>
-              <w:fldChar w:fldCharType="separate"/>
-            </w:r>
-            <w:r>
-              <w:rPr>
-                <w:webHidden/>
-              </w:rPr>
-              <w:t>2</w:t>
+              <w:t>13</w:t>
             </w:r>
             <w:r>
               <w:rPr>
@@ -1598,7 +1711,7 @@
               <w:szCs w:val="22"/>
             </w:rPr>
           </w:pPr>
-          <w:hyperlink w:anchor="_Toc5983174" w:history="1">
+          <w:hyperlink w:anchor="_Toc6648963" w:history="1">
             <w:r>
               <w:rPr>
                 <w:rStyle w:val="ad"/>
@@ -1613,6 +1726,12 @@
             </w:r>
             <w:r>
               <w:rPr>
+                <w:rStyle w:val="ad"/>
+              </w:rPr>
+              <w:t>Implementation View</w:t>
+            </w:r>
+            <w:r>
+              <w:rPr>
                 <w:webHidden/>
               </w:rPr>
               <w:tab/>
@@ -1627,7 +1746,7 @@
               <w:rPr>
                 <w:webHidden/>
               </w:rPr>
-              <w:instrText xml:space="preserve"> PAGEREF _Toc5983174 \h </w:instrText>
+              <w:instrText xml:space="preserve"> PAGEREF _Toc6648963 \h </w:instrText>
             </w:r>
             <w:r>
               <w:rPr>
@@ -1644,7 +1763,7 @@
               <w:rPr>
                 <w:webHidden/>
               </w:rPr>
-              <w:t>2</w:t>
+              <w:t>13</w:t>
             </w:r>
             <w:r>
               <w:rPr>
@@ -1665,7 +1784,7 @@
               <w:szCs w:val="22"/>
             </w:rPr>
           </w:pPr>
-          <w:hyperlink w:anchor="_Toc5983175" w:history="1">
+          <w:hyperlink w:anchor="_Toc6648964" w:history="1">
             <w:r>
               <w:rPr>
                 <w:rStyle w:val="ad"/>
@@ -1680,6 +1799,12 @@
             </w:r>
             <w:r>
               <w:rPr>
+                <w:rStyle w:val="ad"/>
+              </w:rPr>
+              <w:t xml:space="preserve"> Process View</w:t>
+            </w:r>
+            <w:r>
+              <w:rPr>
                 <w:webHidden/>
               </w:rPr>
               <w:tab/>
@@ -1694,7 +1819,7 @@
               <w:rPr>
                 <w:webHidden/>
               </w:rPr>
-              <w:instrText xml:space="preserve"> PAGEREF _Toc5983175 \h </w:instrText>
+              <w:instrText xml:space="preserve"> PAGEREF _Toc6648964 \h </w:instrText>
             </w:r>
             <w:r>
               <w:rPr>
@@ -1711,7 +1836,7 @@
               <w:rPr>
                 <w:webHidden/>
               </w:rPr>
-              <w:t>3</w:t>
+              <w:t>19</w:t>
             </w:r>
             <w:r>
               <w:rPr>
@@ -1732,7 +1857,7 @@
               <w:szCs w:val="22"/>
             </w:rPr>
           </w:pPr>
-          <w:hyperlink w:anchor="_Toc5983176" w:history="1">
+          <w:hyperlink w:anchor="_Toc6648965" w:history="1">
             <w:r>
               <w:rPr>
                 <w:rStyle w:val="ad"/>
@@ -1747,6 +1872,12 @@
             </w:r>
             <w:r>
               <w:rPr>
+                <w:rStyle w:val="ad"/>
+              </w:rPr>
+              <w:t xml:space="preserve"> Deployment View</w:t>
+            </w:r>
+            <w:r>
+              <w:rPr>
                 <w:webHidden/>
               </w:rPr>
               <w:tab/>
@@ -1761,7 +1892,7 @@
               <w:rPr>
                 <w:webHidden/>
               </w:rPr>
-              <w:instrText xml:space="preserve"> PAGEREF _Toc5983176 \h </w:instrText>
+              <w:instrText xml:space="preserve"> PAGEREF _Toc6648965 \h </w:instrText>
             </w:r>
             <w:r>
               <w:rPr>
@@ -1778,7 +1909,7 @@
               <w:rPr>
                 <w:webHidden/>
               </w:rPr>
-              <w:t>3</w:t>
+              <w:t>20</w:t>
             </w:r>
             <w:r>
               <w:rPr>
@@ -1844,14 +1975,13 @@
       <w:pPr>
         <w:pStyle w:val="1"/>
       </w:pPr>
-      <w:bookmarkStart w:id="0" w:name="_Toc5983162"/>
+      <w:bookmarkStart w:id="1" w:name="_Toc6648951"/>
       <w:r>
         <w:rPr>
           <w:rFonts w:hint="eastAsia"/>
         </w:rPr>
         <w:t>1</w:t>
       </w:r>
-      <w:bookmarkEnd w:id="0"/>
       <w:r>
         <w:rPr>
           <w:rFonts w:hint="eastAsia"/>
@@ -1861,6 +1991,7 @@
       <w:r>
         <w:t>Introduction</w:t>
       </w:r>
+      <w:bookmarkEnd w:id="1"/>
     </w:p>
     <w:p>
       <w:pPr>
@@ -1869,52 +2000,136 @@
           <w:ilvl w:val="1"/>
           <w:numId w:val="24"/>
         </w:numPr>
-      </w:pPr>
+        <w:rPr>
+          <w:rFonts w:hint="eastAsia"/>
+        </w:rPr>
+      </w:pPr>
+      <w:bookmarkStart w:id="2" w:name="_Toc6648952"/>
       <w:r>
         <w:t>Purpose</w:t>
       </w:r>
-      <w:r>
-        <w:t xml:space="preserve"> xzh</w:t>
-      </w:r>
+      <w:bookmarkEnd w:id="2"/>
     </w:p>
     <w:p>
       <w:pPr>
         <w:ind w:left="375"/>
-      </w:pPr>
+        <w:rPr>
+          <w:color w:val="2E74B5" w:themeColor="accent1" w:themeShade="BF"/>
+        </w:rPr>
+      </w:pPr>
+      <w:r>
+        <w:rPr>
+          <w:rFonts w:hint="eastAsia"/>
+          <w:color w:val="2E74B5" w:themeColor="accent1" w:themeShade="BF"/>
+        </w:rPr>
+        <w:t>说明：编写这份软件</w:t>
+      </w:r>
+      <w:r>
+        <w:rPr>
+          <w:color w:val="2E74B5" w:themeColor="accent1" w:themeShade="BF"/>
+        </w:rPr>
+        <w:t>设计模型</w:t>
+      </w:r>
+      <w:r>
+        <w:rPr>
+          <w:rFonts w:hint="eastAsia"/>
+          <w:color w:val="2E74B5" w:themeColor="accent1" w:themeShade="BF"/>
+        </w:rPr>
+        <w:t>的目的，并指出预期的读者。</w:t>
+      </w:r>
     </w:p>
     <w:p>
       <w:pPr>
         <w:ind w:left="375"/>
         <w:rPr>
-          <w:color w:val="0070C0"/>
-        </w:rPr>
-      </w:pPr>
-      <w:r>
-        <w:rPr>
-          <w:rFonts w:hint="eastAsia"/>
-          <w:color w:val="2E74B5" w:themeColor="accent1" w:themeShade="BF"/>
-        </w:rPr>
-        <w:t>说明：编写这份软件</w:t>
-      </w:r>
-      <w:r>
-        <w:rPr>
-          <w:color w:val="2E74B5" w:themeColor="accent1" w:themeShade="BF"/>
-        </w:rPr>
-        <w:t>设计模型</w:t>
-      </w:r>
-      <w:r>
-        <w:rPr>
-          <w:rFonts w:hint="eastAsia"/>
-          <w:color w:val="2E74B5" w:themeColor="accent1" w:themeShade="BF"/>
-        </w:rPr>
-        <w:t>的目的，并指出预期的读者。</w:t>
+          <w:rFonts w:hint="eastAsia"/>
+          <w:color w:val="000000" w:themeColor="text1"/>
+        </w:rPr>
+      </w:pPr>
+      <w:r>
+        <w:rPr>
+          <w:color w:val="000000" w:themeColor="text1"/>
+        </w:rPr>
+        <w:t>The purpose of this software design model document is to organize various design models of</w:t>
+      </w:r>
+      <w:r>
+        <w:rPr>
+          <w:color w:val="000000" w:themeColor="text1"/>
+        </w:rPr>
+        <w:t xml:space="preserve"> our game</w:t>
+      </w:r>
+      <w:r>
+        <w:rPr>
+          <w:color w:val="000000" w:themeColor="text1"/>
+        </w:rPr>
+        <w:t>. Based on the previous requirements specification and system analysis, the structure of the system is displayed in detail, laying the foundation for the sub</w:t>
+      </w:r>
+      <w:r>
+        <w:rPr>
+          <w:color w:val="000000" w:themeColor="text1"/>
+        </w:rPr>
+        <w:t>sequent software implementation</w:t>
+      </w:r>
+      <w:r>
+        <w:rPr>
+          <w:color w:val="000000" w:themeColor="text1"/>
+        </w:rPr>
+        <w:t xml:space="preserve">. We </w:t>
+      </w:r>
+      <w:r>
+        <w:rPr>
+          <w:color w:val="000000" w:themeColor="text1"/>
+        </w:rPr>
+        <w:t>will construct logical views, implementation views, process views</w:t>
+      </w:r>
+      <w:r>
+        <w:rPr>
+          <w:color w:val="000000" w:themeColor="text1"/>
+        </w:rPr>
+        <w:t xml:space="preserve"> and </w:t>
+      </w:r>
+      <w:r>
+        <w:rPr>
+          <w:color w:val="000000" w:themeColor="text1"/>
+        </w:rPr>
+        <w:t>deployment view</w:t>
+      </w:r>
+      <w:r>
+        <w:rPr>
+          <w:color w:val="000000" w:themeColor="text1"/>
+        </w:rPr>
+        <w:t>s</w:t>
+      </w:r>
+      <w:r>
+        <w:rPr>
+          <w:color w:val="000000" w:themeColor="text1"/>
+        </w:rPr>
+        <w:t xml:space="preserve">. </w:t>
+      </w:r>
+      <w:r>
+        <w:rPr>
+          <w:color w:val="000000" w:themeColor="text1"/>
+        </w:rPr>
+        <w:t xml:space="preserve">We will be able </w:t>
+      </w:r>
+      <w:r>
+        <w:rPr>
+          <w:color w:val="000000" w:themeColor="text1"/>
+        </w:rPr>
+        <w:t>to develop the whole project</w:t>
+      </w:r>
+      <w:r>
+        <w:rPr>
+          <w:color w:val="000000" w:themeColor="text1"/>
+        </w:rPr>
+        <w:t xml:space="preserve"> based on it.</w:t>
       </w:r>
     </w:p>
     <w:p>
       <w:pPr>
         <w:pStyle w:val="2"/>
       </w:pPr>
-      <w:bookmarkStart w:id="1" w:name="_Toc5983164"/>
+      <w:bookmarkStart w:id="3" w:name="_Toc6648953"/>
       <w:r>
         <w:rPr>
           <w:rFonts w:hint="eastAsia"/>
@@ -1933,299 +2148,650 @@
         </w:rPr>
         <w:t>范围</w:t>
       </w:r>
-      <w:bookmarkEnd w:id="1"/>
-      <w:r>
-        <w:rPr>
-          <w:rFonts w:hint="eastAsia"/>
-        </w:rPr>
+      <w:r>
+        <w:rPr>
+          <w:rFonts w:hint="eastAsia"/>
+        </w:rPr>
+        <w:t xml:space="preserve"> Domain</w:t>
+      </w:r>
+      <w:bookmarkEnd w:id="3"/>
+      <w:r>
         <w:t xml:space="preserve"> </w:t>
       </w:r>
-      <w:r>
-        <w:t>ky</w:t>
+    </w:p>
+    <w:p>
+      <w:pPr>
+        <w:ind w:firstLine="360"/>
+        <w:rPr>
+          <w:rFonts w:ascii="Arial" w:hAnsi="Arial" w:cs="Arial"/>
+        </w:rPr>
+      </w:pPr>
+      <w:r>
+        <w:rPr>
+          <w:rFonts w:ascii="Arial" w:hAnsi="Arial" w:cs="Arial"/>
+        </w:rPr>
+        <w:t>The Dawn game system. The characteristics, subsystems and models that related to the system meet the content of this document</w:t>
+      </w:r>
+    </w:p>
+    <w:p>
+      <w:pPr>
+        <w:pStyle w:val="2"/>
+      </w:pPr>
+      <w:bookmarkStart w:id="4" w:name="_Toc6648954"/>
+      <w:r>
+        <w:rPr>
+          <w:rFonts w:hint="eastAsia"/>
+        </w:rPr>
+        <w:t>1.3</w:t>
+      </w:r>
+      <w:r>
+        <w:rPr>
+          <w:rFonts w:hint="eastAsia"/>
+        </w:rPr>
+        <w:t>定义</w:t>
+      </w:r>
+      <w:r>
+        <w:rPr>
+          <w:rFonts w:hint="eastAsia"/>
+        </w:rPr>
+        <w:t xml:space="preserve"> </w:t>
+      </w:r>
+      <w:r>
+        <w:t>Definition</w:t>
+      </w:r>
+      <w:bookmarkEnd w:id="4"/>
+    </w:p>
+    <w:p>
+      <w:pPr>
+        <w:ind w:left="375"/>
+        <w:rPr>
+          <w:color w:val="2E74B5" w:themeColor="accent1" w:themeShade="BF"/>
+        </w:rPr>
+      </w:pPr>
+      <w:r>
+        <w:rPr>
+          <w:rFonts w:hint="eastAsia"/>
+          <w:color w:val="2E74B5" w:themeColor="accent1" w:themeShade="BF"/>
+        </w:rPr>
+        <w:t>列出本文件中用到的专门术语的定义和外文的首字母缩写词。可以引用项目词汇表来提供。</w:t>
+      </w:r>
+    </w:p>
+    <w:p>
+      <w:pPr>
+        <w:pStyle w:val="a5"/>
+        <w:ind w:left="360" w:firstLineChars="0" w:firstLine="0"/>
+        <w:rPr>
+          <w:rFonts w:ascii="Arial" w:hAnsi="Arial" w:cs="Arial" w:hint="eastAsia"/>
+        </w:rPr>
+      </w:pPr>
+      <w:r>
+        <w:rPr>
+          <w:rFonts w:ascii="Arial" w:hAnsi="Arial" w:cs="Arial" w:hint="eastAsia"/>
+        </w:rPr>
+        <w:t>See</w:t>
+      </w:r>
+      <w:r>
+        <w:rPr>
+          <w:rFonts w:ascii="Arial" w:hAnsi="Arial" w:cs="Arial"/>
+        </w:rPr>
+        <w:t xml:space="preserve"> more details in glossary document.</w:t>
+      </w:r>
+    </w:p>
+    <w:p>
+      <w:pPr>
+        <w:pStyle w:val="2"/>
+      </w:pPr>
+      <w:bookmarkStart w:id="5" w:name="_Toc6648955"/>
+      <w:r>
+        <w:rPr>
+          <w:rFonts w:hint="eastAsia"/>
+        </w:rPr>
+        <w:t>1.4</w:t>
+      </w:r>
+      <w:r>
+        <w:rPr>
+          <w:rFonts w:hint="eastAsia"/>
+        </w:rPr>
+        <w:t>参考资料</w:t>
+      </w:r>
+      <w:r>
+        <w:t>Reference</w:t>
+      </w:r>
+      <w:bookmarkEnd w:id="5"/>
+    </w:p>
+    <w:p>
+      <w:pPr>
+        <w:ind w:left="375"/>
+        <w:rPr>
+          <w:color w:val="2E74B5" w:themeColor="accent1" w:themeShade="BF"/>
+        </w:rPr>
+      </w:pPr>
+      <w:r>
+        <w:rPr>
+          <w:rFonts w:hint="eastAsia"/>
+          <w:color w:val="2E74B5" w:themeColor="accent1" w:themeShade="BF"/>
+        </w:rPr>
+        <w:t>列出本文中各处引用的文档资料，包括每个文档的标题、文档编号、发表日期和出版单位并列出能</w:t>
+      </w:r>
+      <w:r>
+        <w:rPr>
+          <w:rFonts w:hint="eastAsia"/>
+          <w:color w:val="2E74B5" w:themeColor="accent1" w:themeShade="BF"/>
+        </w:rPr>
+        <w:t>够</w:t>
+      </w:r>
+      <w:r>
+        <w:rPr>
+          <w:rFonts w:hint="eastAsia"/>
+          <w:color w:val="2E74B5" w:themeColor="accent1" w:themeShade="BF"/>
+        </w:rPr>
+        <w:t>得到这些文件资料的来源。</w:t>
+      </w:r>
+    </w:p>
+    <w:p>
+      <w:pPr>
+        <w:pStyle w:val="Af4"/>
+        <w:ind w:left="567"/>
+        <w:rPr>
+          <w:rFonts w:eastAsiaTheme="minorEastAsia" w:hint="eastAsia"/>
+        </w:rPr>
+      </w:pPr>
+      <w:r>
+        <w:t>&lt;&lt;Object-Oriented Software Engineering Practice Guide-2&gt;&gt; Shanghai Jiao Tong University Press, 2016</w:t>
+      </w:r>
+    </w:p>
+    <w:p>
+      <w:pPr>
+        <w:pStyle w:val="Af4"/>
+        <w:ind w:left="567"/>
+        <w:rPr>
+          <w:rFonts w:ascii="Arial" w:eastAsia="Arial" w:hAnsi="Arial" w:cs="Arial"/>
+        </w:rPr>
+      </w:pPr>
+      <w:r>
+        <w:t>&lt;&lt;Object-Oriented Software Engineering - Using UML, Patterns, and Java&gt;&gt; (3rd edition), Tsinghua University Press, 2011</w:t>
+      </w:r>
+    </w:p>
+    <w:p>
+      <w:pPr>
+        <w:ind w:left="375"/>
+        <w:rPr>
+          <w:rFonts w:hint="eastAsia"/>
+          <w:color w:val="2E74B5" w:themeColor="accent1" w:themeShade="BF"/>
+        </w:rPr>
+      </w:pPr>
+    </w:p>
+    <w:p>
+      <w:pPr>
+        <w:pStyle w:val="2"/>
+        <w:rPr>
+          <w:color w:val="FF0000"/>
+        </w:rPr>
+      </w:pPr>
+      <w:bookmarkStart w:id="6" w:name="_Toc6648956"/>
+      <w:r>
+        <w:rPr>
+          <w:rFonts w:hint="eastAsia"/>
+          <w:color w:val="FF0000"/>
+        </w:rPr>
+        <w:t>1.5</w:t>
+      </w:r>
+      <w:r>
+        <w:rPr>
+          <w:rFonts w:hint="eastAsia"/>
+          <w:color w:val="FF0000"/>
+        </w:rPr>
+        <w:t>概述</w:t>
+      </w:r>
+      <w:r>
+        <w:rPr>
+          <w:rFonts w:hint="eastAsia"/>
+          <w:color w:val="FF0000"/>
+        </w:rPr>
+        <w:t xml:space="preserve"> </w:t>
+      </w:r>
+      <w:r>
+        <w:rPr>
+          <w:color w:val="FF0000"/>
+        </w:rPr>
+        <w:t>c</w:t>
+      </w:r>
+      <w:r>
+        <w:rPr>
+          <w:color w:val="FF0000"/>
+        </w:rPr>
+        <w:t>jz</w:t>
+      </w:r>
+      <w:r>
+        <w:rPr>
+          <w:color w:val="FF0000"/>
+        </w:rPr>
+        <w:t xml:space="preserve"> Overview</w:t>
+      </w:r>
+      <w:bookmarkEnd w:id="6"/>
+    </w:p>
+    <w:p>
+      <w:pPr>
+        <w:ind w:left="375"/>
+        <w:rPr>
+          <w:color w:val="2E74B5" w:themeColor="accent1" w:themeShade="BF"/>
+        </w:rPr>
+      </w:pPr>
+      <w:r>
+        <w:rPr>
+          <w:rFonts w:hint="eastAsia"/>
+          <w:color w:val="2E74B5" w:themeColor="accent1" w:themeShade="BF"/>
+        </w:rPr>
+        <w:t>说明本文件中其他各部分包含的内容，与本文件的内容组织方式。</w:t>
+      </w:r>
+    </w:p>
+    <w:p>
+      <w:pPr>
+        <w:pStyle w:val="1"/>
+      </w:pPr>
+      <w:bookmarkStart w:id="7" w:name="_Toc6648957"/>
+      <w:r>
+        <w:lastRenderedPageBreak/>
+        <w:t>2</w:t>
+      </w:r>
+      <w:r>
+        <w:rPr>
+          <w:rFonts w:hint="eastAsia"/>
+        </w:rPr>
+        <w:t>．</w:t>
+      </w:r>
+      <w:r>
+        <w:rPr>
+          <w:rFonts w:hint="eastAsia"/>
+        </w:rPr>
+        <w:t xml:space="preserve"> </w:t>
+      </w:r>
+      <w:r>
+        <w:rPr>
+          <w:rFonts w:hint="eastAsia"/>
+        </w:rPr>
+        <w:t>用例视图</w:t>
+      </w:r>
+      <w:r>
+        <w:t>Use</w:t>
+      </w:r>
+      <w:r>
+        <w:t xml:space="preserve"> C</w:t>
+      </w:r>
+      <w:r>
+        <w:t xml:space="preserve">ase </w:t>
+      </w:r>
+      <w:r>
+        <w:t>View</w:t>
+      </w:r>
+      <w:bookmarkEnd w:id="7"/>
+    </w:p>
+    <w:p>
+      <w:pPr>
+        <w:ind w:firstLine="360"/>
+        <w:rPr>
+          <w:color w:val="2E74B5" w:themeColor="accent1" w:themeShade="BF"/>
+        </w:rPr>
+      </w:pPr>
+      <w:r>
+        <w:rPr>
+          <w:rFonts w:hint="eastAsia"/>
+          <w:color w:val="2E74B5" w:themeColor="accent1" w:themeShade="BF"/>
+        </w:rPr>
+        <w:t>尽管</w:t>
+      </w:r>
+      <w:r>
+        <w:rPr>
+          <w:color w:val="2E74B5" w:themeColor="accent1" w:themeShade="BF"/>
+        </w:rPr>
+        <w:t>Use-Case</w:t>
+      </w:r>
+      <w:r>
+        <w:rPr>
+          <w:color w:val="2E74B5" w:themeColor="accent1" w:themeShade="BF"/>
+        </w:rPr>
+        <w:t>主要</w:t>
+      </w:r>
+      <w:r>
+        <w:rPr>
+          <w:rFonts w:hint="eastAsia"/>
+          <w:color w:val="2E74B5" w:themeColor="accent1" w:themeShade="BF"/>
+        </w:rPr>
+        <w:t>是</w:t>
+      </w:r>
+      <w:r>
+        <w:rPr>
+          <w:color w:val="2E74B5" w:themeColor="accent1" w:themeShade="BF"/>
+        </w:rPr>
+        <w:t>分析阶段的产物，</w:t>
+      </w:r>
+      <w:r>
+        <w:rPr>
+          <w:rFonts w:hint="eastAsia"/>
+          <w:color w:val="2E74B5" w:themeColor="accent1" w:themeShade="BF"/>
+        </w:rPr>
+        <w:t>但是</w:t>
+      </w:r>
+      <w:r>
+        <w:rPr>
+          <w:color w:val="2E74B5" w:themeColor="accent1" w:themeShade="BF"/>
+        </w:rPr>
+        <w:t>将</w:t>
+      </w:r>
+      <w:r>
+        <w:rPr>
+          <w:color w:val="2E74B5" w:themeColor="accent1" w:themeShade="BF"/>
+        </w:rPr>
+        <w:t>Use-Case</w:t>
+      </w:r>
+      <w:r>
+        <w:rPr>
+          <w:rFonts w:hint="eastAsia"/>
+          <w:color w:val="2E74B5" w:themeColor="accent1" w:themeShade="BF"/>
+        </w:rPr>
+        <w:t>图</w:t>
+      </w:r>
+      <w:r>
+        <w:rPr>
+          <w:color w:val="2E74B5" w:themeColor="accent1" w:themeShade="BF"/>
+        </w:rPr>
+        <w:t>放在模型中，便于理解后续的设计。在此部分中，需要提供一张</w:t>
+      </w:r>
+      <w:r>
+        <w:rPr>
+          <w:rFonts w:hint="eastAsia"/>
+          <w:color w:val="2E74B5" w:themeColor="accent1" w:themeShade="BF"/>
+        </w:rPr>
+        <w:t>用例</w:t>
+      </w:r>
+      <w:r>
+        <w:rPr>
+          <w:color w:val="2E74B5" w:themeColor="accent1" w:themeShade="BF"/>
+        </w:rPr>
+        <w:t>图。</w:t>
+      </w:r>
+    </w:p>
+    <w:p>
+      <w:pPr>
+        <w:ind w:firstLine="360"/>
+        <w:rPr>
+          <w:color w:val="2E74B5" w:themeColor="accent1" w:themeShade="BF"/>
+        </w:rPr>
+      </w:pPr>
+      <w:r>
+        <w:rPr>
+          <w:color w:val="2E74B5" w:themeColor="accent1" w:themeShade="BF"/>
+        </w:rPr>
+        <w:t>可以补充</w:t>
+      </w:r>
+      <w:r>
+        <w:rPr>
+          <w:rFonts w:hint="eastAsia"/>
+          <w:color w:val="2E74B5" w:themeColor="accent1" w:themeShade="BF"/>
+        </w:rPr>
+        <w:t>活动图</w:t>
+      </w:r>
+      <w:r>
+        <w:rPr>
+          <w:color w:val="2E74B5" w:themeColor="accent1" w:themeShade="BF"/>
+        </w:rPr>
+        <w:t>来说明业务逻辑</w:t>
+      </w:r>
+      <w:r>
+        <w:rPr>
+          <w:rFonts w:hint="eastAsia"/>
+          <w:color w:val="2E74B5" w:themeColor="accent1" w:themeShade="BF"/>
+        </w:rPr>
+        <w:t>。</w:t>
+      </w:r>
+    </w:p>
+    <w:p>
+      <w:pPr>
+        <w:ind w:firstLine="360"/>
+        <w:rPr>
+          <w:color w:val="2E74B5" w:themeColor="accent1" w:themeShade="BF"/>
+        </w:rPr>
+      </w:pPr>
+    </w:p>
+    <w:p>
+      <w:pPr>
+        <w:ind w:firstLine="360"/>
+        <w:rPr>
+          <w:rFonts w:hint="eastAsia"/>
+        </w:rPr>
+      </w:pPr>
+      <w:r>
+        <w:rPr>
+          <w:rFonts w:hint="eastAsia"/>
+        </w:rPr>
+        <w:t>The complete use case model:</w:t>
+      </w:r>
+    </w:p>
+    <w:p>
+      <w:pPr>
+        <w:ind w:firstLine="360"/>
+        <w:rPr>
+          <w:rFonts w:hint="eastAsia"/>
+          <w:color w:val="2E74B5" w:themeColor="accent1" w:themeShade="BF"/>
+        </w:rPr>
+      </w:pPr>
+      <w:r>
+        <w:rPr>
+          <w:rFonts w:hint="eastAsia"/>
+        </w:rPr>
+        <w:drawing>
+          <wp:inline distT="0" distB="0" distL="114300" distR="114300" wp14:anchorId="4DED22E6" wp14:editId="1D60B510">
+            <wp:extent cx="5271770" cy="3467100"/>
+            <wp:effectExtent l="0" t="0" r="5080" b="0"/>
+            <wp:docPr id="4" name="图片 4" descr="UseCaseMain"/>
+            <wp:cNvGraphicFramePr>
+              <a:graphicFrameLocks xmlns:a="http://schemas.openxmlformats.org/drawingml/2006/main" noChangeAspect="1"/>
+            </wp:cNvGraphicFramePr>
+            <a:graphic xmlns:a="http://schemas.openxmlformats.org/drawingml/2006/main">
+              <a:graphicData uri="http://schemas.openxmlformats.org/drawingml/2006/picture">
+                <pic:pic xmlns:pic="http://schemas.openxmlformats.org/drawingml/2006/picture">
+                  <pic:nvPicPr>
+                    <pic:cNvPr id="8" name="图片 8" descr="UseCaseMain"/>
+                    <pic:cNvPicPr>
+                      <a:picLocks noChangeAspect="1"/>
+                    </pic:cNvPicPr>
+                  </pic:nvPicPr>
+                  <pic:blipFill>
+                    <a:blip r:embed="rId10"/>
+                    <a:stretch>
+                      <a:fillRect/>
+                    </a:stretch>
+                  </pic:blipFill>
+                  <pic:spPr>
+                    <a:xfrm>
+                      <a:off x="0" y="0"/>
+                      <a:ext cx="5271770" cy="3467100"/>
+                    </a:xfrm>
+                    <a:prstGeom prst="rect">
+                      <a:avLst/>
+                    </a:prstGeom>
+                  </pic:spPr>
+                </pic:pic>
+              </a:graphicData>
+            </a:graphic>
+          </wp:inline>
+        </w:drawing>
+      </w:r>
+    </w:p>
+    <w:p>
+      <w:pPr>
+        <w:pStyle w:val="1"/>
+      </w:pPr>
+      <w:bookmarkStart w:id="8" w:name="_Toc6648958"/>
+      <w:r>
+        <w:t xml:space="preserve">3. </w:t>
+      </w:r>
+      <w:r>
+        <w:rPr>
+          <w:rFonts w:hint="eastAsia"/>
+        </w:rPr>
+        <w:t>逻辑视图</w:t>
+      </w:r>
+      <w:r>
+        <w:t>Logic</w:t>
+      </w:r>
+      <w:r>
+        <w:t>al</w:t>
+      </w:r>
+      <w:r>
+        <w:t xml:space="preserve"> </w:t>
+      </w:r>
+      <w:r>
+        <w:rPr>
+          <w:rFonts w:hint="eastAsia"/>
+        </w:rPr>
+        <w:t>View</w:t>
+      </w:r>
+      <w:bookmarkEnd w:id="8"/>
+    </w:p>
+    <w:p>
+      <w:pPr>
+        <w:pStyle w:val="2"/>
+      </w:pPr>
+      <w:bookmarkStart w:id="9" w:name="_Toc6648959"/>
+      <w:r>
+        <w:t>3.1</w:t>
+      </w:r>
+      <w:r>
+        <w:rPr>
+          <w:rFonts w:hint="eastAsia"/>
+        </w:rPr>
+        <w:t xml:space="preserve"> </w:t>
+      </w:r>
+      <w:r>
+        <w:rPr>
+          <w:rFonts w:hint="eastAsia"/>
+        </w:rPr>
+        <w:t>系统结构</w:t>
+      </w:r>
+      <w:r>
+        <w:rPr>
+          <w:rFonts w:hint="eastAsia"/>
+        </w:rPr>
+        <w:t>System structure</w:t>
+      </w:r>
+      <w:bookmarkEnd w:id="9"/>
+      <w:r>
+        <w:rPr>
+          <w:rFonts w:hint="eastAsia"/>
+        </w:rPr>
+        <w:t xml:space="preserve"> </w:t>
       </w:r>
     </w:p>
     <w:p>
       <w:pPr>
         <w:ind w:firstLine="420"/>
         <w:rPr>
-          <w:color w:val="0070C0"/>
-        </w:rPr>
-      </w:pPr>
-      <w:r>
-        <w:rPr>
-          <w:rFonts w:hint="eastAsia"/>
-          <w:color w:val="0070C0"/>
-        </w:rPr>
-        <w:t>列出此文档适用的软件应用程序，以及受到此文档影响的任何其他</w:t>
-      </w:r>
-      <w:r>
-        <w:rPr>
-          <w:rFonts w:hint="eastAsia"/>
-          <w:color w:val="0070C0"/>
-        </w:rPr>
-        <w:t>产品。</w:t>
-      </w:r>
-    </w:p>
-    <w:p>
-      <w:pPr>
-        <w:pStyle w:val="2"/>
-      </w:pPr>
-      <w:bookmarkStart w:id="2" w:name="_Toc5983165"/>
-      <w:r>
-        <w:rPr>
-          <w:rFonts w:hint="eastAsia"/>
-        </w:rPr>
-        <w:t>1.3</w:t>
-      </w:r>
-      <w:r>
-        <w:rPr>
-          <w:rFonts w:hint="eastAsia"/>
-        </w:rPr>
-        <w:t>定义</w:t>
-      </w:r>
-      <w:bookmarkEnd w:id="2"/>
-      <w:r>
-        <w:rPr>
-          <w:rFonts w:hint="eastAsia"/>
-        </w:rPr>
-        <w:t xml:space="preserve"> </w:t>
-      </w:r>
-      <w:r>
-        <w:t>ky</w:t>
-      </w:r>
-    </w:p>
-    <w:p>
-      <w:pPr>
-        <w:ind w:left="375"/>
-        <w:rPr>
-          <w:color w:val="2E74B5" w:themeColor="accent1" w:themeShade="BF"/>
-        </w:rPr>
-      </w:pPr>
-      <w:r>
-        <w:rPr>
-          <w:rFonts w:hint="eastAsia"/>
-          <w:color w:val="2E74B5" w:themeColor="accent1" w:themeShade="BF"/>
-        </w:rPr>
-        <w:t>列出本文件中用到的专门术语的定义和外文的首字母缩写词。可以引用项目词汇表来提供。</w:t>
-      </w:r>
-    </w:p>
-    <w:p>
-      <w:pPr>
-        <w:pStyle w:val="2"/>
-      </w:pPr>
-      <w:bookmarkStart w:id="3" w:name="_Toc5983166"/>
-      <w:r>
-        <w:rPr>
-          <w:rFonts w:hint="eastAsia"/>
-        </w:rPr>
-        <w:t>1.4</w:t>
-      </w:r>
-      <w:r>
-        <w:rPr>
-          <w:rFonts w:hint="eastAsia"/>
-        </w:rPr>
-        <w:t>参考资料</w:t>
-      </w:r>
-      <w:bookmarkEnd w:id="3"/>
-      <w:r>
-        <w:rPr>
-          <w:rFonts w:hint="eastAsia"/>
-        </w:rPr>
-        <w:t xml:space="preserve"> </w:t>
-      </w:r>
-      <w:r>
-        <w:t>lyt</w:t>
-      </w:r>
-    </w:p>
-    <w:p>
-      <w:pPr>
-        <w:ind w:left="375"/>
-        <w:rPr>
-          <w:color w:val="2E74B5" w:themeColor="accent1" w:themeShade="BF"/>
-        </w:rPr>
-      </w:pPr>
-      <w:r>
-        <w:rPr>
-          <w:rFonts w:hint="eastAsia"/>
-          <w:color w:val="2E74B5" w:themeColor="accent1" w:themeShade="BF"/>
-        </w:rPr>
-        <w:t>列出本文中各处引用的文档资料，包括每个文档的标题、文档编号、发表日期和出版单位并列出能</w:t>
-      </w:r>
-      <w:r>
-        <w:rPr>
-          <w:rFonts w:hint="eastAsia"/>
-          <w:color w:val="2E74B5" w:themeColor="accent1" w:themeShade="BF"/>
-        </w:rPr>
-        <w:t>够</w:t>
-      </w:r>
-      <w:r>
-        <w:rPr>
-          <w:rFonts w:hint="eastAsia"/>
-          <w:color w:val="2E74B5" w:themeColor="accent1" w:themeShade="BF"/>
-        </w:rPr>
-        <w:t>得到这些文件资料的来源。</w:t>
-      </w:r>
-    </w:p>
-    <w:p>
-      <w:pPr>
-        <w:pStyle w:val="2"/>
-      </w:pPr>
-      <w:bookmarkStart w:id="4" w:name="_Toc5983167"/>
-      <w:r>
-        <w:rPr>
-          <w:rFonts w:hint="eastAsia"/>
-        </w:rPr>
-        <w:t>1.5</w:t>
-      </w:r>
-      <w:r>
-        <w:rPr>
-          <w:rFonts w:hint="eastAsia"/>
-        </w:rPr>
-        <w:t>概述</w:t>
-      </w:r>
-      <w:bookmarkEnd w:id="4"/>
-      <w:r>
-        <w:rPr>
-          <w:rFonts w:hint="eastAsia"/>
-        </w:rPr>
-        <w:t xml:space="preserve"> </w:t>
-      </w:r>
-      <w:r>
-        <w:t>c</w:t>
-      </w:r>
-      <w:r>
-        <w:t>jz</w:t>
-      </w:r>
-    </w:p>
-    <w:p>
-      <w:pPr>
-        <w:ind w:left="375"/>
-        <w:rPr>
-          <w:color w:val="2E74B5" w:themeColor="accent1" w:themeShade="BF"/>
-        </w:rPr>
-      </w:pPr>
-      <w:r>
-        <w:rPr>
-          <w:rFonts w:hint="eastAsia"/>
-          <w:color w:val="2E74B5" w:themeColor="accent1" w:themeShade="BF"/>
-        </w:rPr>
-        <w:t>说明本文件中其他各部分包含的内容，与本文件的内容组织方式。</w:t>
-      </w:r>
-    </w:p>
-    <w:p>
-      <w:pPr>
-        <w:pStyle w:val="1"/>
-      </w:pPr>
-      <w:bookmarkStart w:id="5" w:name="_Toc5983168"/>
-      <w:r>
-        <w:t>2</w:t>
-      </w:r>
-      <w:r>
-        <w:rPr>
-          <w:rFonts w:hint="eastAsia"/>
-        </w:rPr>
-        <w:t>．</w:t>
-      </w:r>
-      <w:bookmarkEnd w:id="5"/>
-      <w:r>
-        <w:rPr>
-          <w:rFonts w:hint="eastAsia"/>
-        </w:rPr>
-        <w:t xml:space="preserve"> </w:t>
-      </w:r>
-      <w:r>
-        <w:rPr>
-          <w:rFonts w:hint="eastAsia"/>
-        </w:rPr>
-        <w:t>用例视图</w:t>
-      </w:r>
-      <w:r>
-        <w:t>Use</w:t>
-      </w:r>
-      <w:r>
-        <w:t>-</w:t>
-      </w:r>
-      <w:r>
-        <w:t>case Diagram</w:t>
-      </w:r>
-    </w:p>
-    <w:p>
-      <w:pPr>
-        <w:ind w:firstLine="360"/>
-        <w:rPr>
-          <w:color w:val="2E74B5" w:themeColor="accent1" w:themeShade="BF"/>
-        </w:rPr>
-      </w:pPr>
-      <w:r>
-        <w:rPr>
-          <w:rFonts w:hint="eastAsia"/>
-          <w:color w:val="2E74B5" w:themeColor="accent1" w:themeShade="BF"/>
-        </w:rPr>
-        <w:t>尽管</w:t>
-      </w:r>
-      <w:r>
-        <w:rPr>
-          <w:color w:val="2E74B5" w:themeColor="accent1" w:themeShade="BF"/>
-        </w:rPr>
-        <w:t>Use-Case</w:t>
-      </w:r>
-      <w:r>
-        <w:rPr>
-          <w:color w:val="2E74B5" w:themeColor="accent1" w:themeShade="BF"/>
-        </w:rPr>
-        <w:t>主要</w:t>
-      </w:r>
-      <w:r>
-        <w:rPr>
-          <w:rFonts w:hint="eastAsia"/>
-          <w:color w:val="2E74B5" w:themeColor="accent1" w:themeShade="BF"/>
-        </w:rPr>
-        <w:t>是</w:t>
-      </w:r>
-      <w:r>
-        <w:rPr>
-          <w:color w:val="2E74B5" w:themeColor="accent1" w:themeShade="BF"/>
-        </w:rPr>
-        <w:t>分析阶段的产物，</w:t>
-      </w:r>
-      <w:r>
-        <w:rPr>
-          <w:rFonts w:hint="eastAsia"/>
-          <w:color w:val="2E74B5" w:themeColor="accent1" w:themeShade="BF"/>
-        </w:rPr>
-        <w:t>但是</w:t>
-      </w:r>
-      <w:r>
-        <w:rPr>
-          <w:color w:val="2E74B5" w:themeColor="accent1" w:themeShade="BF"/>
-        </w:rPr>
-        <w:t>将</w:t>
-      </w:r>
-      <w:r>
-        <w:rPr>
-          <w:color w:val="2E74B5" w:themeColor="accent1" w:themeShade="BF"/>
-        </w:rPr>
-        <w:t>Use-Case</w:t>
-      </w:r>
-      <w:r>
-        <w:rPr>
-          <w:rFonts w:hint="eastAsia"/>
-          <w:color w:val="2E74B5" w:themeColor="accent1" w:themeShade="BF"/>
-        </w:rPr>
-        <w:t>图</w:t>
-      </w:r>
-      <w:r>
-        <w:rPr>
-          <w:color w:val="2E74B5" w:themeColor="accent1" w:themeShade="BF"/>
-        </w:rPr>
-        <w:t>放在模型中，便于理解后续的设计。在此部分中，需要提供一张</w:t>
-      </w:r>
-      <w:r>
-        <w:rPr>
-          <w:rFonts w:hint="eastAsia"/>
-          <w:color w:val="2E74B5" w:themeColor="accent1" w:themeShade="BF"/>
-        </w:rPr>
-        <w:t>用例</w:t>
+          <w:color w:val="2E74B5" w:themeColor="accent1" w:themeShade="BF"/>
+        </w:rPr>
+      </w:pPr>
+      <w:r>
+        <w:rPr>
+          <w:rFonts w:hint="eastAsia"/>
+          <w:color w:val="2E74B5" w:themeColor="accent1" w:themeShade="BF"/>
+        </w:rPr>
+        <w:t>首先利用</w:t>
+      </w:r>
+      <w:r>
+        <w:rPr>
+          <w:color w:val="2E74B5" w:themeColor="accent1" w:themeShade="BF"/>
+        </w:rPr>
+        <w:t>UML</w:t>
+      </w:r>
+      <w:r>
+        <w:rPr>
+          <w:color w:val="2E74B5" w:themeColor="accent1" w:themeShade="BF"/>
+        </w:rPr>
+        <w:t>的</w:t>
+      </w:r>
+      <w:r>
+        <w:rPr>
+          <w:rFonts w:hint="eastAsia"/>
+          <w:color w:val="2E74B5" w:themeColor="accent1" w:themeShade="BF"/>
+        </w:rPr>
+        <w:t>包图</w:t>
+      </w:r>
+      <w:r>
+        <w:rPr>
+          <w:color w:val="2E74B5" w:themeColor="accent1" w:themeShade="BF"/>
+        </w:rPr>
+        <w:t>，画出一个系统架构</w:t>
+      </w:r>
+      <w:r>
+        <w:rPr>
+          <w:rFonts w:hint="eastAsia"/>
+          <w:color w:val="2E74B5" w:themeColor="accent1" w:themeShade="BF"/>
+        </w:rPr>
+        <w:t>的</w:t>
+      </w:r>
+      <w:r>
+        <w:rPr>
+          <w:color w:val="2E74B5" w:themeColor="accent1" w:themeShade="BF"/>
+        </w:rPr>
+        <w:t>表示图。</w:t>
+      </w:r>
+    </w:p>
+    <w:p>
+      <w:pPr>
+        <w:ind w:firstLine="420"/>
+        <w:rPr>
+          <w:color w:val="2E74B5" w:themeColor="accent1" w:themeShade="BF"/>
+        </w:rPr>
+      </w:pPr>
+      <w:r>
+        <w:rPr>
+          <w:color w:val="2E74B5" w:themeColor="accent1" w:themeShade="BF"/>
+        </w:rPr>
+        <w:t>针对</w:t>
+      </w:r>
+      <w:r>
+        <w:rPr>
+          <w:rFonts w:hint="eastAsia"/>
+          <w:color w:val="2E74B5" w:themeColor="accent1" w:themeShade="BF"/>
+        </w:rPr>
+        <w:t>每一个</w:t>
+      </w:r>
+      <w:r>
+        <w:rPr>
+          <w:color w:val="2E74B5" w:themeColor="accent1" w:themeShade="BF"/>
+        </w:rPr>
+        <w:t>包</w:t>
+      </w:r>
+      <w:r>
+        <w:rPr>
+          <w:color w:val="2E74B5" w:themeColor="accent1" w:themeShade="BF"/>
+        </w:rPr>
+        <w:t>，</w:t>
+      </w:r>
+      <w:r>
+        <w:rPr>
+          <w:color w:val="2E74B5" w:themeColor="accent1" w:themeShade="BF"/>
+        </w:rPr>
+        <w:t>画一张</w:t>
+      </w:r>
+      <w:r>
+        <w:rPr>
+          <w:rFonts w:hint="eastAsia"/>
+          <w:color w:val="2E74B5" w:themeColor="accent1" w:themeShade="BF"/>
+        </w:rPr>
+        <w:t>它</w:t>
+      </w:r>
+      <w:r>
+        <w:rPr>
+          <w:color w:val="2E74B5" w:themeColor="accent1" w:themeShade="BF"/>
+        </w:rPr>
+        <w:t>所包含的类</w:t>
+      </w:r>
+      <w:r>
+        <w:rPr>
+          <w:color w:val="2E74B5" w:themeColor="accent1" w:themeShade="BF"/>
+        </w:rPr>
+        <w:t>的类</w:t>
       </w:r>
       <w:r>
         <w:rPr>
@@ -2236,222 +2802,64 @@
     </w:p>
     <w:p>
       <w:pPr>
-        <w:ind w:firstLine="360"/>
-        <w:rPr>
-          <w:color w:val="2E74B5" w:themeColor="accent1" w:themeShade="BF"/>
-        </w:rPr>
-      </w:pPr>
-      <w:r>
-        <w:rPr>
-          <w:color w:val="2E74B5" w:themeColor="accent1" w:themeShade="BF"/>
-        </w:rPr>
-        <w:t>可以补充</w:t>
-      </w:r>
-      <w:r>
-        <w:rPr>
-          <w:rFonts w:hint="eastAsia"/>
-          <w:color w:val="2E74B5" w:themeColor="accent1" w:themeShade="BF"/>
-        </w:rPr>
-        <w:t>活动图</w:t>
-      </w:r>
-      <w:r>
-        <w:rPr>
-          <w:color w:val="2E74B5" w:themeColor="accent1" w:themeShade="BF"/>
-        </w:rPr>
-        <w:t>来说明业务逻辑</w:t>
-      </w:r>
-      <w:r>
-        <w:rPr>
-          <w:rFonts w:hint="eastAsia"/>
-          <w:color w:val="2E74B5" w:themeColor="accent1" w:themeShade="BF"/>
-        </w:rPr>
-        <w:t>。</w:t>
-      </w:r>
-    </w:p>
-    <w:p>
-      <w:pPr>
-        <w:pStyle w:val="1"/>
-      </w:pPr>
-      <w:bookmarkStart w:id="6" w:name="_Toc5983169"/>
-      <w:r>
+        <w:ind w:firstLine="420"/>
+        <w:rPr>
+          <w:color w:val="FF0000"/>
+        </w:rPr>
+      </w:pPr>
+      <w:r>
+        <w:rPr>
+          <w:color w:val="FF0000"/>
+        </w:rPr>
         <w:lastRenderedPageBreak/>
-        <w:t xml:space="preserve">3. </w:t>
-      </w:r>
-      <w:bookmarkEnd w:id="6"/>
-      <w:r>
-        <w:rPr>
-          <w:rFonts w:hint="eastAsia"/>
-        </w:rPr>
-        <w:t>逻辑视图</w:t>
-      </w:r>
-      <w:r>
-        <w:t>Logic Diagram</w:t>
-      </w:r>
-    </w:p>
-    <w:p>
-      <w:pPr>
-        <w:pStyle w:val="2"/>
-      </w:pPr>
-      <w:bookmarkStart w:id="7" w:name="_Toc5983170"/>
-      <w:r>
-        <w:t>3.1</w:t>
-      </w:r>
-      <w:bookmarkEnd w:id="7"/>
-      <w:r>
-        <w:rPr>
-          <w:rFonts w:hint="eastAsia"/>
-        </w:rPr>
-        <w:t xml:space="preserve"> </w:t>
-      </w:r>
-      <w:r>
-        <w:rPr>
-          <w:rFonts w:hint="eastAsia"/>
-        </w:rPr>
-        <w:t>系统结构</w:t>
-      </w:r>
-      <w:r>
-        <w:rPr>
-          <w:rFonts w:hint="eastAsia"/>
-        </w:rPr>
-        <w:t>System structure</w:t>
-      </w:r>
-      <w:r>
-        <w:rPr>
-          <w:rFonts w:hint="eastAsia"/>
-        </w:rPr>
-        <w:t xml:space="preserve"> </w:t>
-      </w:r>
-    </w:p>
-    <w:p>
-      <w:pPr>
-        <w:ind w:firstLine="420"/>
-        <w:rPr>
-          <w:color w:val="2E74B5" w:themeColor="accent1" w:themeShade="BF"/>
-        </w:rPr>
-      </w:pPr>
-      <w:r>
-        <w:rPr>
-          <w:rFonts w:hint="eastAsia"/>
-          <w:color w:val="2E74B5" w:themeColor="accent1" w:themeShade="BF"/>
-        </w:rPr>
-        <w:t>首先利用</w:t>
-      </w:r>
-      <w:r>
-        <w:rPr>
-          <w:color w:val="2E74B5" w:themeColor="accent1" w:themeShade="BF"/>
-        </w:rPr>
-        <w:t>UML</w:t>
-      </w:r>
-      <w:r>
-        <w:rPr>
-          <w:color w:val="2E74B5" w:themeColor="accent1" w:themeShade="BF"/>
-        </w:rPr>
-        <w:t>的</w:t>
-      </w:r>
-      <w:r>
-        <w:rPr>
-          <w:rFonts w:hint="eastAsia"/>
-          <w:color w:val="2E74B5" w:themeColor="accent1" w:themeShade="BF"/>
-        </w:rPr>
-        <w:t>包图</w:t>
-      </w:r>
-      <w:r>
-        <w:rPr>
-          <w:color w:val="2E74B5" w:themeColor="accent1" w:themeShade="BF"/>
-        </w:rPr>
-        <w:t>，画出一个系统架构</w:t>
-      </w:r>
-      <w:r>
-        <w:rPr>
-          <w:rFonts w:hint="eastAsia"/>
-          <w:color w:val="2E74B5" w:themeColor="accent1" w:themeShade="BF"/>
-        </w:rPr>
-        <w:t>的</w:t>
-      </w:r>
-      <w:r>
-        <w:rPr>
-          <w:color w:val="2E74B5" w:themeColor="accent1" w:themeShade="BF"/>
-        </w:rPr>
-        <w:t>表示图。</w:t>
-      </w:r>
-    </w:p>
-    <w:p>
-      <w:pPr>
-        <w:ind w:firstLine="420"/>
-        <w:rPr>
-          <w:color w:val="2E74B5" w:themeColor="accent1" w:themeShade="BF"/>
-        </w:rPr>
-      </w:pPr>
-      <w:r>
-        <w:rPr>
-          <w:color w:val="2E74B5" w:themeColor="accent1" w:themeShade="BF"/>
-        </w:rPr>
-        <w:t>针对</w:t>
-      </w:r>
-      <w:r>
-        <w:rPr>
-          <w:rFonts w:hint="eastAsia"/>
-          <w:color w:val="2E74B5" w:themeColor="accent1" w:themeShade="BF"/>
-        </w:rPr>
-        <w:t>每一个</w:t>
-      </w:r>
-      <w:r>
-        <w:rPr>
-          <w:color w:val="2E74B5" w:themeColor="accent1" w:themeShade="BF"/>
-        </w:rPr>
-        <w:t>包</w:t>
-      </w:r>
-      <w:r>
-        <w:rPr>
-          <w:color w:val="2E74B5" w:themeColor="accent1" w:themeShade="BF"/>
-        </w:rPr>
-        <w:t>，</w:t>
-      </w:r>
-      <w:r>
-        <w:rPr>
-          <w:color w:val="2E74B5" w:themeColor="accent1" w:themeShade="BF"/>
-        </w:rPr>
-        <w:t>画一张</w:t>
-      </w:r>
-      <w:r>
-        <w:rPr>
-          <w:rFonts w:hint="eastAsia"/>
-          <w:color w:val="2E74B5" w:themeColor="accent1" w:themeShade="BF"/>
-        </w:rPr>
-        <w:t>它</w:t>
-      </w:r>
-      <w:r>
-        <w:rPr>
-          <w:color w:val="2E74B5" w:themeColor="accent1" w:themeShade="BF"/>
-        </w:rPr>
-        <w:t>所包含的类</w:t>
-      </w:r>
-      <w:r>
-        <w:rPr>
-          <w:color w:val="2E74B5" w:themeColor="accent1" w:themeShade="BF"/>
-        </w:rPr>
-        <w:t>的类</w:t>
-      </w:r>
-      <w:r>
-        <w:rPr>
-          <w:color w:val="2E74B5" w:themeColor="accent1" w:themeShade="BF"/>
-        </w:rPr>
-        <w:t>图。</w:t>
-      </w:r>
-    </w:p>
-    <w:p>
-      <w:pPr>
-        <w:ind w:firstLine="420"/>
-        <w:rPr>
-          <w:color w:val="FF0000"/>
-        </w:rPr>
-      </w:pPr>
-      <w:r>
-        <w:rPr>
-          <w:rFonts w:hint="eastAsia"/>
-          <w:color w:val="FF0000"/>
-        </w:rPr>
-        <w:t>xxxxxxxxxxxxxxxxxxx</w:t>
+        <w:drawing>
+          <wp:inline distT="0" distB="0" distL="0" distR="0" wp14:anchorId="78C0707D" wp14:editId="5E28EC60">
+            <wp:extent cx="5274310" cy="3866118"/>
+            <wp:effectExtent l="0" t="0" r="2540" b="1270"/>
+            <wp:docPr id="37" name="图片 37" descr="C:\Users\Zihan Xu\Downloads\系统结构.jpg"/>
+            <wp:cNvGraphicFramePr>
+              <a:graphicFrameLocks xmlns:a="http://schemas.openxmlformats.org/drawingml/2006/main" noChangeAspect="1"/>
+            </wp:cNvGraphicFramePr>
+            <a:graphic xmlns:a="http://schemas.openxmlformats.org/drawingml/2006/main">
+              <a:graphicData uri="http://schemas.openxmlformats.org/drawingml/2006/picture">
+                <pic:pic xmlns:pic="http://schemas.openxmlformats.org/drawingml/2006/picture">
+                  <pic:nvPicPr>
+                    <pic:cNvPr id="0" name="Picture 40" descr="C:\Users\Zihan Xu\Downloads\系统结构.jpg"/>
+                    <pic:cNvPicPr>
+                      <a:picLocks noChangeAspect="1" noChangeArrowheads="1"/>
+                    </pic:cNvPicPr>
+                  </pic:nvPicPr>
+                  <pic:blipFill>
+                    <a:blip r:embed="rId11">
+                      <a:extLst>
+                        <a:ext uri="{28A0092B-C50C-407E-A947-70E740481C1C}">
+                          <a14:useLocalDpi xmlns:a14="http://schemas.microsoft.com/office/drawing/2010/main" val="0"/>
+                        </a:ext>
+                      </a:extLst>
+                    </a:blip>
+                    <a:srcRect/>
+                    <a:stretch>
+                      <a:fillRect/>
+                    </a:stretch>
+                  </pic:blipFill>
+                  <pic:spPr bwMode="auto">
+                    <a:xfrm>
+                      <a:off x="0" y="0"/>
+                      <a:ext cx="5274310" cy="3866118"/>
+                    </a:xfrm>
+                    <a:prstGeom prst="rect">
+                      <a:avLst/>
+                    </a:prstGeom>
+                    <a:noFill/>
+                    <a:ln>
+                      <a:noFill/>
+                    </a:ln>
+                  </pic:spPr>
+                </pic:pic>
+              </a:graphicData>
+            </a:graphic>
+          </wp:inline>
+        </w:drawing>
       </w:r>
     </w:p>
     <w:p>
@@ -2491,8 +2899,8 @@
             <v:path o:extrusionok="f" gradientshapeok="t" o:connecttype="rect"/>
             <o:lock v:ext="edit" aspectratio="t"/>
           </v:shapetype>
-          <v:shape id="_x0000_i1025" type="#_x0000_t75" style="width:414.7pt;height:164.15pt">
-            <v:imagedata r:id="rId10" o:title="UI (1)"/>
+          <v:shape id="_x0000_i1025" type="#_x0000_t75" style="width:414.65pt;height:164pt">
+            <v:imagedata r:id="rId12" o:title="UI (1)"/>
           </v:shape>
         </w:pict>
       </w:r>
@@ -2517,7 +2925,60 @@
       <w:pPr>
         <w:pStyle w:val="a5"/>
         <w:ind w:left="780" w:firstLineChars="0" w:firstLine="0"/>
-      </w:pPr>
+        <w:rPr>
+          <w:rFonts w:hint="eastAsia"/>
+        </w:rPr>
+      </w:pPr>
+      <w:r>
+        <w:drawing>
+          <wp:inline distT="0" distB="0" distL="0" distR="0" wp14:anchorId="058A0AD3" wp14:editId="05BC45AF">
+            <wp:extent cx="5274310" cy="1948800"/>
+            <wp:effectExtent l="0" t="0" r="2540" b="0"/>
+            <wp:docPr id="5" name="图片 5" descr="C:\Users\Zihan Xu\AppData\Roaming\Tencent\TIM\Temp\AB35A904ADAA433E87AD82714C0C1A44.png"/>
+            <wp:cNvGraphicFramePr>
+              <a:graphicFrameLocks xmlns:a="http://schemas.openxmlformats.org/drawingml/2006/main" noChangeAspect="1"/>
+            </wp:cNvGraphicFramePr>
+            <a:graphic xmlns:a="http://schemas.openxmlformats.org/drawingml/2006/main">
+              <a:graphicData uri="http://schemas.openxmlformats.org/drawingml/2006/picture">
+                <pic:pic xmlns:pic="http://schemas.openxmlformats.org/drawingml/2006/picture">
+                  <pic:nvPicPr>
+                    <pic:cNvPr id="0" name="Picture 10" descr="C:\Users\Zihan Xu\AppData\Roaming\Tencent\TIM\Temp\AB35A904ADAA433E87AD82714C0C1A44.png"/>
+                    <pic:cNvPicPr>
+                      <a:picLocks noChangeAspect="1" noChangeArrowheads="1"/>
+                    </pic:cNvPicPr>
+                  </pic:nvPicPr>
+                  <pic:blipFill>
+                    <a:blip r:embed="rId13">
+                      <a:extLst>
+                        <a:ext uri="{28A0092B-C50C-407E-A947-70E740481C1C}">
+                          <a14:useLocalDpi xmlns:a14="http://schemas.microsoft.com/office/drawing/2010/main" val="0"/>
+                        </a:ext>
+                      </a:extLst>
+                    </a:blip>
+                    <a:srcRect/>
+                    <a:stretch>
+                      <a:fillRect/>
+                    </a:stretch>
+                  </pic:blipFill>
+                  <pic:spPr bwMode="auto">
+                    <a:xfrm>
+                      <a:off x="0" y="0"/>
+                      <a:ext cx="5274310" cy="1948800"/>
+                    </a:xfrm>
+                    <a:prstGeom prst="rect">
+                      <a:avLst/>
+                    </a:prstGeom>
+                    <a:noFill/>
+                    <a:ln>
+                      <a:noFill/>
+                    </a:ln>
+                  </pic:spPr>
+                </pic:pic>
+              </a:graphicData>
+            </a:graphic>
+          </wp:inline>
+        </w:drawing>
+      </w:r>
     </w:p>
     <w:p>
       <w:pPr>
@@ -2544,6 +3005,7 @@
         <w:ind w:left="780" w:firstLineChars="0" w:firstLine="0"/>
       </w:pPr>
       <w:r>
+        <w:lastRenderedPageBreak/>
         <w:drawing>
           <wp:inline distT="0" distB="0" distL="0" distR="0" wp14:anchorId="6FAF6EA2" wp14:editId="4837572A">
             <wp:extent cx="5207370" cy="2959100"/>
@@ -2562,7 +3024,7 @@
                     </pic:cNvPicPr>
                   </pic:nvPicPr>
                   <pic:blipFill rotWithShape="1">
-                    <a:blip r:embed="rId11">
+                    <a:blip r:embed="rId14">
                       <a:extLst>
                         <a:ext uri="{28A0092B-C50C-407E-A947-70E740481C1C}">
                           <a14:useLocalDpi xmlns:a14="http://schemas.microsoft.com/office/drawing/2010/main" val="0"/>
@@ -2618,10 +3080,9 @@
         <w:ind w:left="780"/>
       </w:pPr>
       <w:r>
-        <w:lastRenderedPageBreak/>
         <w:pict w14:anchorId="3BB9A224">
-          <v:shape id="_x0000_i1026" type="#_x0000_t75" style="width:411.25pt;height:231.55pt">
-            <v:imagedata r:id="rId12" o:title="系统结构(Y)" cropbottom="33238f" cropright="710f"/>
+          <v:shape id="_x0000_i1026" type="#_x0000_t75" style="width:411.35pt;height:231.35pt">
+            <v:imagedata r:id="rId15" o:title="系统结构(Y)" cropbottom="33238f" cropright="710f"/>
           </v:shape>
         </w:pict>
       </w:r>
@@ -2636,10 +3097,109 @@
         <w:ind w:firstLineChars="0"/>
       </w:pPr>
       <w:r>
+        <w:rPr>
+          <w:rFonts w:hint="eastAsia"/>
+        </w:rPr>
+        <w:t>Room</w:t>
+      </w:r>
+      <w:r>
+        <w:t>-</w:t>
+      </w:r>
+      <w:r>
+        <w:rPr>
+          <w:rFonts w:hint="eastAsia"/>
+        </w:rPr>
+        <w:t>management Subsystem</w:t>
+      </w:r>
+    </w:p>
+    <w:p>
+      <w:pPr>
+        <w:rPr>
+          <w:rFonts w:hint="eastAsia"/>
+          <w:color w:val="FF0000"/>
+        </w:rPr>
+      </w:pPr>
+      <w:r>
+        <w:lastRenderedPageBreak/>
+        <w:drawing>
+          <wp:inline distT="0" distB="0" distL="0" distR="0" wp14:anchorId="242AC7E8" wp14:editId="5CD8867F">
+            <wp:extent cx="5274310" cy="2848667"/>
+            <wp:effectExtent l="0" t="0" r="2540" b="8890"/>
+            <wp:docPr id="1" name="图片 1" descr="C:\Users\Zihan Xu\Documents\myLib\Courses\软工\SE_Project_Dawn\Doc\Plan02\roommanagement_package.png"/>
+            <wp:cNvGraphicFramePr>
+              <a:graphicFrameLocks xmlns:a="http://schemas.openxmlformats.org/drawingml/2006/main" noChangeAspect="1"/>
+            </wp:cNvGraphicFramePr>
+            <a:graphic xmlns:a="http://schemas.openxmlformats.org/drawingml/2006/main">
+              <a:graphicData uri="http://schemas.openxmlformats.org/drawingml/2006/picture">
+                <pic:pic xmlns:pic="http://schemas.openxmlformats.org/drawingml/2006/picture">
+                  <pic:nvPicPr>
+                    <pic:cNvPr id="0" name="Picture 3" descr="C:\Users\Zihan Xu\Documents\myLib\Courses\软工\SE_Project_Dawn\Doc\Plan02\roommanagement_package.png"/>
+                    <pic:cNvPicPr>
+                      <a:picLocks noChangeAspect="1" noChangeArrowheads="1"/>
+                    </pic:cNvPicPr>
+                  </pic:nvPicPr>
+                  <pic:blipFill>
+                    <a:blip r:embed="rId16">
+                      <a:extLst>
+                        <a:ext uri="{28A0092B-C50C-407E-A947-70E740481C1C}">
+                          <a14:useLocalDpi xmlns:a14="http://schemas.microsoft.com/office/drawing/2010/main" val="0"/>
+                        </a:ext>
+                      </a:extLst>
+                    </a:blip>
+                    <a:srcRect/>
+                    <a:stretch>
+                      <a:fillRect/>
+                    </a:stretch>
+                  </pic:blipFill>
+                  <pic:spPr bwMode="auto">
+                    <a:xfrm>
+                      <a:off x="0" y="0"/>
+                      <a:ext cx="5274310" cy="2848667"/>
+                    </a:xfrm>
+                    <a:prstGeom prst="rect">
+                      <a:avLst/>
+                    </a:prstGeom>
+                    <a:noFill/>
+                    <a:ln>
+                      <a:noFill/>
+                    </a:ln>
+                  </pic:spPr>
+                </pic:pic>
+              </a:graphicData>
+            </a:graphic>
+          </wp:inline>
+        </w:drawing>
+      </w:r>
+    </w:p>
+    <w:p>
+      <w:pPr>
+        <w:pStyle w:val="a5"/>
+        <w:numPr>
+          <w:ilvl w:val="0"/>
+          <w:numId w:val="25"/>
+        </w:numPr>
+        <w:ind w:firstLineChars="0"/>
+        <w:rPr>
+          <w:color w:val="FF0000"/>
+        </w:rPr>
+      </w:pPr>
+      <w:r>
+        <w:rPr>
+          <w:color w:val="FF0000"/>
+        </w:rPr>
         <w:t>Common-service</w:t>
       </w:r>
       <w:r>
+        <w:rPr>
+          <w:color w:val="FF0000"/>
+        </w:rPr>
         <w:t xml:space="preserve"> Subsystem</w:t>
+      </w:r>
+      <w:r>
+        <w:rPr>
+          <w:color w:val="FF0000"/>
+        </w:rPr>
+        <w:t xml:space="preserve"> lyt</w:t>
       </w:r>
     </w:p>
     <w:p>
@@ -2655,7 +3215,7 @@
       <w:pPr>
         <w:pStyle w:val="2"/>
       </w:pPr>
-      <w:bookmarkStart w:id="8" w:name="_Toc5983171"/>
+      <w:bookmarkStart w:id="10" w:name="_Toc6648960"/>
       <w:r>
         <w:t xml:space="preserve">3.2 </w:t>
       </w:r>
@@ -2663,21 +3223,36 @@
         <w:rPr>
           <w:rFonts w:hint="eastAsia"/>
         </w:rPr>
-        <w:t>用例实现</w:t>
-      </w:r>
-      <w:r>
-        <w:rPr>
-          <w:rFonts w:hint="eastAsia"/>
-        </w:rPr>
-        <w:t>Use-Case</w:t>
-      </w:r>
-      <w:bookmarkEnd w:id="8"/>
-      <w:r>
-        <w:rPr>
-          <w:rFonts w:hint="eastAsia"/>
-        </w:rPr>
-        <w:t xml:space="preserve"> Implementation</w:t>
-      </w:r>
+        <w:t>用例视图</w:t>
+      </w:r>
+      <w:r>
+        <w:rPr>
+          <w:rFonts w:hint="eastAsia"/>
+        </w:rPr>
+        <w:t>Use</w:t>
+      </w:r>
+      <w:r>
+        <w:t xml:space="preserve"> </w:t>
+      </w:r>
+      <w:r>
+        <w:rPr>
+          <w:rFonts w:hint="eastAsia"/>
+        </w:rPr>
+        <w:t>Case</w:t>
+      </w:r>
+      <w:r>
+        <w:rPr>
+          <w:rFonts w:hint="eastAsia"/>
+        </w:rPr>
+        <w:t xml:space="preserve"> </w:t>
+      </w:r>
+      <w:r>
+        <w:rPr>
+          <w:rFonts w:hint="eastAsia"/>
+        </w:rPr>
+        <w:t>View</w:t>
+      </w:r>
+      <w:bookmarkEnd w:id="10"/>
     </w:p>
     <w:p>
       <w:pPr>
@@ -2941,7 +3516,6 @@
         </w:rPr>
         <w:t>……</w:t>
       </w:r>
-      <w:bookmarkStart w:id="9" w:name="_Toc5983172"/>
     </w:p>
     <w:p>
       <w:pPr>
@@ -2951,6 +3525,9 @@
           <w:numId w:val="27"/>
         </w:numPr>
         <w:ind w:firstLineChars="0"/>
+        <w:rPr>
+          <w:rFonts w:hint="eastAsia"/>
+        </w:rPr>
       </w:pPr>
       <w:r>
         <w:t>&lt;Register&gt; Implementation</w:t>
@@ -2966,15 +3543,175 @@
       </w:pPr>
     </w:p>
     <w:p>
-      <w:r>
-        <w:t>(2)</w:t>
-      </w:r>
-      <w:r>
-        <w:tab/>
+      <w:pPr>
+        <w:pStyle w:val="a5"/>
+        <w:ind w:left="420" w:firstLineChars="0" w:firstLine="0"/>
+        <w:rPr>
+          <w:color w:val="2E74B5" w:themeColor="accent1" w:themeShade="BF"/>
+        </w:rPr>
+      </w:pPr>
+      <w:r>
+        <w:rPr>
+          <w:color w:val="2E74B5" w:themeColor="accent1" w:themeShade="BF"/>
+        </w:rPr>
+        <w:lastRenderedPageBreak/>
+        <w:drawing>
+          <wp:inline distT="0" distB="0" distL="0" distR="0" wp14:anchorId="79591D26" wp14:editId="4C67E9D4">
+            <wp:extent cx="5250180" cy="5135880"/>
+            <wp:effectExtent l="0" t="0" r="7620" b="7620"/>
+            <wp:docPr id="20" name="图片 20" descr="C:\Users\Zihan Xu\AppData\Roaming\Tencent\TIM\Temp\B9674837283648FEA88543CD02B6ACD1.png"/>
+            <wp:cNvGraphicFramePr>
+              <a:graphicFrameLocks xmlns:a="http://schemas.openxmlformats.org/drawingml/2006/main" noChangeAspect="1"/>
+            </wp:cNvGraphicFramePr>
+            <a:graphic xmlns:a="http://schemas.openxmlformats.org/drawingml/2006/main">
+              <a:graphicData uri="http://schemas.openxmlformats.org/drawingml/2006/picture">
+                <pic:pic xmlns:pic="http://schemas.openxmlformats.org/drawingml/2006/picture">
+                  <pic:nvPicPr>
+                    <pic:cNvPr id="0" name="Picture 20" descr="C:\Users\Zihan Xu\AppData\Roaming\Tencent\TIM\Temp\B9674837283648FEA88543CD02B6ACD1.png"/>
+                    <pic:cNvPicPr>
+                      <a:picLocks noChangeAspect="1" noChangeArrowheads="1"/>
+                    </pic:cNvPicPr>
+                  </pic:nvPicPr>
+                  <pic:blipFill rotWithShape="1">
+                    <a:blip r:embed="rId17">
+                      <a:extLst>
+                        <a:ext uri="{28A0092B-C50C-407E-A947-70E740481C1C}">
+                          <a14:useLocalDpi xmlns:a14="http://schemas.microsoft.com/office/drawing/2010/main" val="0"/>
+                        </a:ext>
+                      </a:extLst>
+                    </a:blip>
+                    <a:srcRect r="449" b="26042"/>
+                    <a:stretch/>
+                  </pic:blipFill>
+                  <pic:spPr bwMode="auto">
+                    <a:xfrm>
+                      <a:off x="0" y="0"/>
+                      <a:ext cx="5250607" cy="5136298"/>
+                    </a:xfrm>
+                    <a:prstGeom prst="rect">
+                      <a:avLst/>
+                    </a:prstGeom>
+                    <a:noFill/>
+                    <a:ln>
+                      <a:noFill/>
+                    </a:ln>
+                    <a:extLst>
+                      <a:ext uri="{53640926-AAD7-44D8-BBD7-CCE9431645EC}">
+                        <a14:shadowObscured xmlns:a14="http://schemas.microsoft.com/office/drawing/2010/main"/>
+                      </a:ext>
+                    </a:extLst>
+                  </pic:spPr>
+                </pic:pic>
+              </a:graphicData>
+            </a:graphic>
+          </wp:inline>
+        </w:drawing>
+      </w:r>
+    </w:p>
+    <w:p>
+      <w:pPr>
+        <w:pStyle w:val="a5"/>
+        <w:ind w:left="420" w:firstLineChars="0" w:firstLine="0"/>
+        <w:rPr>
+          <w:rFonts w:hint="eastAsia"/>
+          <w:color w:val="2E74B5" w:themeColor="accent1" w:themeShade="BF"/>
+        </w:rPr>
+      </w:pPr>
+    </w:p>
+    <w:p>
+      <w:pPr>
+        <w:pStyle w:val="a5"/>
+        <w:numPr>
+          <w:ilvl w:val="0"/>
+          <w:numId w:val="27"/>
+        </w:numPr>
+        <w:ind w:firstLineChars="0"/>
+        <w:rPr>
+          <w:rFonts w:hint="eastAsia"/>
+        </w:rPr>
+      </w:pPr>
+      <w:r>
         <w:t>&lt;Login&gt; Implementation</w:t>
       </w:r>
     </w:p>
-    <w:p>
+    <w:p/>
+    <w:p>
+      <w:pPr>
+        <w:rPr>
+          <w:rFonts w:hint="eastAsia"/>
+        </w:rPr>
+      </w:pPr>
+      <w:r>
+        <w:lastRenderedPageBreak/>
+        <w:drawing>
+          <wp:inline distT="0" distB="0" distL="0" distR="0" wp14:anchorId="695F16BA" wp14:editId="29558732">
+            <wp:extent cx="5273812" cy="3261360"/>
+            <wp:effectExtent l="0" t="0" r="3175" b="0"/>
+            <wp:docPr id="21" name="图片 21" descr="C:\Users\Zihan Xu\AppData\Roaming\Tencent\TIM\Temp\5BEC1EA0B4544CE89F6FC168696CDBC2.png"/>
+            <wp:cNvGraphicFramePr>
+              <a:graphicFrameLocks xmlns:a="http://schemas.openxmlformats.org/drawingml/2006/main" noChangeAspect="1"/>
+            </wp:cNvGraphicFramePr>
+            <a:graphic xmlns:a="http://schemas.openxmlformats.org/drawingml/2006/main">
+              <a:graphicData uri="http://schemas.openxmlformats.org/drawingml/2006/picture">
+                <pic:pic xmlns:pic="http://schemas.openxmlformats.org/drawingml/2006/picture">
+                  <pic:nvPicPr>
+                    <pic:cNvPr id="0" name="Picture 21" descr="C:\Users\Zihan Xu\AppData\Roaming\Tencent\TIM\Temp\5BEC1EA0B4544CE89F6FC168696CDBC2.png"/>
+                    <pic:cNvPicPr>
+                      <a:picLocks noChangeAspect="1" noChangeArrowheads="1"/>
+                    </pic:cNvPicPr>
+                  </pic:nvPicPr>
+                  <pic:blipFill rotWithShape="1">
+                    <a:blip r:embed="rId18">
+                      <a:extLst>
+                        <a:ext uri="{28A0092B-C50C-407E-A947-70E740481C1C}">
+                          <a14:useLocalDpi xmlns:a14="http://schemas.microsoft.com/office/drawing/2010/main" val="0"/>
+                        </a:ext>
+                      </a:extLst>
+                    </a:blip>
+                    <a:srcRect b="43554"/>
+                    <a:stretch/>
+                  </pic:blipFill>
+                  <pic:spPr bwMode="auto">
+                    <a:xfrm>
+                      <a:off x="0" y="0"/>
+                      <a:ext cx="5274310" cy="3261668"/>
+                    </a:xfrm>
+                    <a:prstGeom prst="rect">
+                      <a:avLst/>
+                    </a:prstGeom>
+                    <a:noFill/>
+                    <a:ln>
+                      <a:noFill/>
+                    </a:ln>
+                    <a:extLst>
+                      <a:ext uri="{53640926-AAD7-44D8-BBD7-CCE9431645EC}">
+                        <a14:shadowObscured xmlns:a14="http://schemas.microsoft.com/office/drawing/2010/main"/>
+                      </a:ext>
+                    </a:extLst>
+                  </pic:spPr>
+                </pic:pic>
+              </a:graphicData>
+            </a:graphic>
+          </wp:inline>
+        </w:drawing>
+      </w:r>
+    </w:p>
+    <w:p/>
+    <w:p>
+      <w:pPr>
+        <w:tabs>
+          <w:tab w:val="left" w:pos="420"/>
+          <w:tab w:val="left" w:pos="840"/>
+          <w:tab w:val="left" w:pos="1260"/>
+          <w:tab w:val="left" w:pos="1680"/>
+          <w:tab w:val="left" w:pos="2100"/>
+          <w:tab w:val="left" w:pos="2520"/>
+          <w:tab w:val="left" w:pos="2940"/>
+        </w:tabs>
+        <w:rPr>
+          <w:rFonts w:hint="eastAsia"/>
+        </w:rPr>
+      </w:pPr>
       <w:r>
         <w:t>(3)</w:t>
       </w:r>
@@ -2982,6 +3719,66 @@
         <w:tab/>
         <w:t>&lt;CreateRoom&gt; Implementation</w:t>
       </w:r>
+      <w:r>
+        <w:t xml:space="preserve"> cjz</w:t>
+      </w:r>
+    </w:p>
+    <w:p/>
+    <w:p>
+      <w:r>
+        <w:lastRenderedPageBreak/>
+        <w:drawing>
+          <wp:inline distT="0" distB="0" distL="0" distR="0" wp14:anchorId="006E284E" wp14:editId="4E987393">
+            <wp:extent cx="5283200" cy="5029200"/>
+            <wp:effectExtent l="0" t="0" r="0" b="0"/>
+            <wp:docPr id="29" name="图片 29" descr="C:\Users\ZIHANX~1\AppData\Local\Temp\7JK2{6MT768M}MU7OOP0TGP"/>
+            <wp:cNvGraphicFramePr>
+              <a:graphicFrameLocks xmlns:a="http://schemas.openxmlformats.org/drawingml/2006/main" noChangeAspect="1"/>
+            </wp:cNvGraphicFramePr>
+            <a:graphic xmlns:a="http://schemas.openxmlformats.org/drawingml/2006/main">
+              <a:graphicData uri="http://schemas.openxmlformats.org/drawingml/2006/picture">
+                <pic:pic xmlns:pic="http://schemas.openxmlformats.org/drawingml/2006/picture">
+                  <pic:nvPicPr>
+                    <pic:cNvPr id="0" name="Picture 33" descr="C:\Users\ZIHANX~1\AppData\Local\Temp\7JK2{6MT768M}MU7OOP0TGP"/>
+                    <pic:cNvPicPr>
+                      <a:picLocks noChangeAspect="1" noChangeArrowheads="1"/>
+                    </pic:cNvPicPr>
+                  </pic:nvPicPr>
+                  <pic:blipFill rotWithShape="1">
+                    <a:blip r:embed="rId19">
+                      <a:extLst>
+                        <a:ext uri="{28A0092B-C50C-407E-A947-70E740481C1C}">
+                          <a14:useLocalDpi xmlns:a14="http://schemas.microsoft.com/office/drawing/2010/main" val="0"/>
+                        </a:ext>
+                      </a:extLst>
+                    </a:blip>
+                    <a:srcRect r="-170" b="29058"/>
+                    <a:stretch/>
+                  </pic:blipFill>
+                  <pic:spPr bwMode="auto">
+                    <a:xfrm>
+                      <a:off x="0" y="0"/>
+                      <a:ext cx="5283284" cy="5029280"/>
+                    </a:xfrm>
+                    <a:prstGeom prst="rect">
+                      <a:avLst/>
+                    </a:prstGeom>
+                    <a:noFill/>
+                    <a:ln>
+                      <a:noFill/>
+                    </a:ln>
+                    <a:extLst>
+                      <a:ext uri="{53640926-AAD7-44D8-BBD7-CCE9431645EC}">
+                        <a14:shadowObscured xmlns:a14="http://schemas.microsoft.com/office/drawing/2010/main"/>
+                      </a:ext>
+                    </a:extLst>
+                  </pic:spPr>
+                </pic:pic>
+              </a:graphicData>
+            </a:graphic>
+          </wp:inline>
+        </w:drawing>
+      </w:r>
     </w:p>
     <w:p>
       <w:r>
@@ -2994,6 +3791,64 @@
     </w:p>
     <w:p>
       <w:r>
+        <w:drawing>
+          <wp:inline distT="0" distB="0" distL="0" distR="0" wp14:anchorId="5B4EA8E6" wp14:editId="4817392E">
+            <wp:extent cx="5274310" cy="2289223"/>
+            <wp:effectExtent l="0" t="0" r="2540" b="0"/>
+            <wp:docPr id="22" name="图片 22" descr="C:\Users\Zihan Xu\AppData\Roaming\Tencent\TIM\Temp\E0438F066247428EB6B494262A8B7D89.png"/>
+            <wp:cNvGraphicFramePr>
+              <a:graphicFrameLocks xmlns:a="http://schemas.openxmlformats.org/drawingml/2006/main" noChangeAspect="1"/>
+            </wp:cNvGraphicFramePr>
+            <a:graphic xmlns:a="http://schemas.openxmlformats.org/drawingml/2006/main">
+              <a:graphicData uri="http://schemas.openxmlformats.org/drawingml/2006/picture">
+                <pic:pic xmlns:pic="http://schemas.openxmlformats.org/drawingml/2006/picture">
+                  <pic:nvPicPr>
+                    <pic:cNvPr id="0" name="Picture 22" descr="C:\Users\Zihan Xu\AppData\Roaming\Tencent\TIM\Temp\E0438F066247428EB6B494262A8B7D89.png"/>
+                    <pic:cNvPicPr>
+                      <a:picLocks noChangeAspect="1" noChangeArrowheads="1"/>
+                    </pic:cNvPicPr>
+                  </pic:nvPicPr>
+                  <pic:blipFill>
+                    <a:blip r:embed="rId20" cstate="print">
+                      <a:extLst>
+                        <a:ext uri="{28A0092B-C50C-407E-A947-70E740481C1C}">
+                          <a14:useLocalDpi xmlns:a14="http://schemas.microsoft.com/office/drawing/2010/main" val="0"/>
+                        </a:ext>
+                      </a:extLst>
+                    </a:blip>
+                    <a:srcRect/>
+                    <a:stretch>
+                      <a:fillRect/>
+                    </a:stretch>
+                  </pic:blipFill>
+                  <pic:spPr bwMode="auto">
+                    <a:xfrm>
+                      <a:off x="0" y="0"/>
+                      <a:ext cx="5274310" cy="2289223"/>
+                    </a:xfrm>
+                    <a:prstGeom prst="rect">
+                      <a:avLst/>
+                    </a:prstGeom>
+                    <a:noFill/>
+                    <a:ln>
+                      <a:noFill/>
+                    </a:ln>
+                  </pic:spPr>
+                </pic:pic>
+              </a:graphicData>
+            </a:graphic>
+          </wp:inline>
+        </w:drawing>
+      </w:r>
+    </w:p>
+    <w:p/>
+    <w:p>
+      <w:pPr>
+        <w:rPr>
+          <w:rFonts w:hint="eastAsia"/>
+        </w:rPr>
+      </w:pPr>
+      <w:r>
         <w:t>(5)</w:t>
       </w:r>
       <w:r>
@@ -3003,6 +3858,66 @@
     </w:p>
     <w:p>
       <w:r>
+        <w:lastRenderedPageBreak/>
+        <w:drawing>
+          <wp:inline distT="0" distB="0" distL="0" distR="0" wp14:anchorId="504299C2" wp14:editId="64F27E7D">
+            <wp:extent cx="5274310" cy="1659748"/>
+            <wp:effectExtent l="0" t="0" r="2540" b="0"/>
+            <wp:docPr id="24" name="图片 24" descr="C:\Users\Zihan Xu\AppData\Roaming\Tencent\TIM\Temp\89C00F8C1BE64F44B6D703DF7A31AD7C.png"/>
+            <wp:cNvGraphicFramePr>
+              <a:graphicFrameLocks xmlns:a="http://schemas.openxmlformats.org/drawingml/2006/main" noChangeAspect="1"/>
+            </wp:cNvGraphicFramePr>
+            <a:graphic xmlns:a="http://schemas.openxmlformats.org/drawingml/2006/main">
+              <a:graphicData uri="http://schemas.openxmlformats.org/drawingml/2006/picture">
+                <pic:pic xmlns:pic="http://schemas.openxmlformats.org/drawingml/2006/picture">
+                  <pic:nvPicPr>
+                    <pic:cNvPr id="0" name="Picture 24" descr="C:\Users\Zihan Xu\AppData\Roaming\Tencent\TIM\Temp\89C00F8C1BE64F44B6D703DF7A31AD7C.png"/>
+                    <pic:cNvPicPr>
+                      <a:picLocks noChangeAspect="1" noChangeArrowheads="1"/>
+                    </pic:cNvPicPr>
+                  </pic:nvPicPr>
+                  <pic:blipFill>
+                    <a:blip r:embed="rId21">
+                      <a:extLst>
+                        <a:ext uri="{28A0092B-C50C-407E-A947-70E740481C1C}">
+                          <a14:useLocalDpi xmlns:a14="http://schemas.microsoft.com/office/drawing/2010/main" val="0"/>
+                        </a:ext>
+                      </a:extLst>
+                    </a:blip>
+                    <a:srcRect/>
+                    <a:stretch>
+                      <a:fillRect/>
+                    </a:stretch>
+                  </pic:blipFill>
+                  <pic:spPr bwMode="auto">
+                    <a:xfrm>
+                      <a:off x="0" y="0"/>
+                      <a:ext cx="5274310" cy="1659748"/>
+                    </a:xfrm>
+                    <a:prstGeom prst="rect">
+                      <a:avLst/>
+                    </a:prstGeom>
+                    <a:noFill/>
+                    <a:ln>
+                      <a:noFill/>
+                    </a:ln>
+                  </pic:spPr>
+                </pic:pic>
+              </a:graphicData>
+            </a:graphic>
+          </wp:inline>
+        </w:drawing>
+      </w:r>
+    </w:p>
+    <w:p>
+      <w:pPr>
+        <w:rPr>
+          <w:rFonts w:hint="eastAsia"/>
+        </w:rPr>
+      </w:pPr>
+    </w:p>
+    <w:p>
+      <w:r>
         <w:t>(6)</w:t>
       </w:r>
       <w:r>
@@ -3012,11 +3927,116 @@
     </w:p>
     <w:p>
       <w:r>
+        <w:drawing>
+          <wp:inline distT="0" distB="0" distL="0" distR="0" wp14:anchorId="4829C86D" wp14:editId="2252258A">
+            <wp:extent cx="5274310" cy="2601421"/>
+            <wp:effectExtent l="0" t="0" r="2540" b="8890"/>
+            <wp:docPr id="23" name="图片 23" descr="C:\Users\Zihan Xu\AppData\Roaming\Tencent\TIM\Temp\10B69E62CEFF452CB05507FED1235D5F.png"/>
+            <wp:cNvGraphicFramePr>
+              <a:graphicFrameLocks xmlns:a="http://schemas.openxmlformats.org/drawingml/2006/main" noChangeAspect="1"/>
+            </wp:cNvGraphicFramePr>
+            <a:graphic xmlns:a="http://schemas.openxmlformats.org/drawingml/2006/main">
+              <a:graphicData uri="http://schemas.openxmlformats.org/drawingml/2006/picture">
+                <pic:pic xmlns:pic="http://schemas.openxmlformats.org/drawingml/2006/picture">
+                  <pic:nvPicPr>
+                    <pic:cNvPr id="0" name="Picture 23" descr="C:\Users\Zihan Xu\AppData\Roaming\Tencent\TIM\Temp\10B69E62CEFF452CB05507FED1235D5F.png"/>
+                    <pic:cNvPicPr>
+                      <a:picLocks noChangeAspect="1" noChangeArrowheads="1"/>
+                    </pic:cNvPicPr>
+                  </pic:nvPicPr>
+                  <pic:blipFill>
+                    <a:blip r:embed="rId22" cstate="print">
+                      <a:extLst>
+                        <a:ext uri="{28A0092B-C50C-407E-A947-70E740481C1C}">
+                          <a14:useLocalDpi xmlns:a14="http://schemas.microsoft.com/office/drawing/2010/main" val="0"/>
+                        </a:ext>
+                      </a:extLst>
+                    </a:blip>
+                    <a:srcRect/>
+                    <a:stretch>
+                      <a:fillRect/>
+                    </a:stretch>
+                  </pic:blipFill>
+                  <pic:spPr bwMode="auto">
+                    <a:xfrm>
+                      <a:off x="0" y="0"/>
+                      <a:ext cx="5274310" cy="2601421"/>
+                    </a:xfrm>
+                    <a:prstGeom prst="rect">
+                      <a:avLst/>
+                    </a:prstGeom>
+                    <a:noFill/>
+                    <a:ln>
+                      <a:noFill/>
+                    </a:ln>
+                  </pic:spPr>
+                </pic:pic>
+              </a:graphicData>
+            </a:graphic>
+          </wp:inline>
+        </w:drawing>
+      </w:r>
+    </w:p>
+    <w:p/>
+    <w:p>
+      <w:r>
         <w:t>(7)</w:t>
       </w:r>
       <w:r>
         <w:tab/>
         <w:t>&lt;GameProcess&gt; Implementation</w:t>
+      </w:r>
+    </w:p>
+    <w:p>
+      <w:r>
+        <w:drawing>
+          <wp:inline distT="0" distB="0" distL="0" distR="0" wp14:anchorId="2B0CAB52" wp14:editId="56449510">
+            <wp:extent cx="5546295" cy="967740"/>
+            <wp:effectExtent l="0" t="0" r="0" b="3810"/>
+            <wp:docPr id="26" name="图片 26" descr="C:\Users\Zihan Xu\Documents\Tencent Files\2436924377\Image\C2C\3F742C7C8BC3F4EB5EF8F983D1AC2BB3.png"/>
+            <wp:cNvGraphicFramePr>
+              <a:graphicFrameLocks xmlns:a="http://schemas.openxmlformats.org/drawingml/2006/main" noChangeAspect="1"/>
+            </wp:cNvGraphicFramePr>
+            <a:graphic xmlns:a="http://schemas.openxmlformats.org/drawingml/2006/main">
+              <a:graphicData uri="http://schemas.openxmlformats.org/drawingml/2006/picture">
+                <pic:pic xmlns:pic="http://schemas.openxmlformats.org/drawingml/2006/picture">
+                  <pic:nvPicPr>
+                    <pic:cNvPr id="0" name="Picture 26" descr="C:\Users\Zihan Xu\Documents\Tencent Files\2436924377\Image\C2C\3F742C7C8BC3F4EB5EF8F983D1AC2BB3.png"/>
+                    <pic:cNvPicPr>
+                      <a:picLocks noChangeAspect="1" noChangeArrowheads="1"/>
+                    </pic:cNvPicPr>
+                  </pic:nvPicPr>
+                  <pic:blipFill>
+                    <a:blip r:embed="rId23">
+                      <a:extLst>
+                        <a:ext uri="{28A0092B-C50C-407E-A947-70E740481C1C}">
+                          <a14:useLocalDpi xmlns:a14="http://schemas.microsoft.com/office/drawing/2010/main" val="0"/>
+                        </a:ext>
+                      </a:extLst>
+                    </a:blip>
+                    <a:srcRect/>
+                    <a:stretch>
+                      <a:fillRect/>
+                    </a:stretch>
+                  </pic:blipFill>
+                  <pic:spPr bwMode="auto">
+                    <a:xfrm>
+                      <a:off x="0" y="0"/>
+                      <a:ext cx="5557735" cy="969736"/>
+                    </a:xfrm>
+                    <a:prstGeom prst="rect">
+                      <a:avLst/>
+                    </a:prstGeom>
+                    <a:noFill/>
+                    <a:ln>
+                      <a:noFill/>
+                    </a:ln>
+                  </pic:spPr>
+                </pic:pic>
+              </a:graphicData>
+            </a:graphic>
+          </wp:inline>
+        </w:drawing>
       </w:r>
     </w:p>
     <w:p>
@@ -3054,9 +4074,60 @@
           <w:tab w:val="left" w:pos="3405"/>
         </w:tabs>
       </w:pPr>
-    </w:p>
-    <w:p>
-      <w:r>
+      <w:r>
+        <w:drawing>
+          <wp:inline distT="0" distB="0" distL="0" distR="0" wp14:anchorId="79218E8B" wp14:editId="09F82802">
+            <wp:extent cx="5274310" cy="2194291"/>
+            <wp:effectExtent l="0" t="0" r="2540" b="0"/>
+            <wp:docPr id="27" name="图片 27" descr="C:\Users\Zihan Xu\Documents\myLib\Courses\软工\SE_Project_Dawn\Doc\Plan02\Move_Implementation.png"/>
+            <wp:cNvGraphicFramePr>
+              <a:graphicFrameLocks xmlns:a="http://schemas.openxmlformats.org/drawingml/2006/main" noChangeAspect="1"/>
+            </wp:cNvGraphicFramePr>
+            <a:graphic xmlns:a="http://schemas.openxmlformats.org/drawingml/2006/main">
+              <a:graphicData uri="http://schemas.openxmlformats.org/drawingml/2006/picture">
+                <pic:pic xmlns:pic="http://schemas.openxmlformats.org/drawingml/2006/picture">
+                  <pic:nvPicPr>
+                    <pic:cNvPr id="0" name="Picture 27" descr="C:\Users\Zihan Xu\Documents\myLib\Courses\软工\SE_Project_Dawn\Doc\Plan02\Move_Implementation.png"/>
+                    <pic:cNvPicPr>
+                      <a:picLocks noChangeAspect="1" noChangeArrowheads="1"/>
+                    </pic:cNvPicPr>
+                  </pic:nvPicPr>
+                  <pic:blipFill>
+                    <a:blip r:embed="rId24">
+                      <a:extLst>
+                        <a:ext uri="{28A0092B-C50C-407E-A947-70E740481C1C}">
+                          <a14:useLocalDpi xmlns:a14="http://schemas.microsoft.com/office/drawing/2010/main" val="0"/>
+                        </a:ext>
+                      </a:extLst>
+                    </a:blip>
+                    <a:srcRect/>
+                    <a:stretch>
+                      <a:fillRect/>
+                    </a:stretch>
+                  </pic:blipFill>
+                  <pic:spPr bwMode="auto">
+                    <a:xfrm>
+                      <a:off x="0" y="0"/>
+                      <a:ext cx="5274310" cy="2194291"/>
+                    </a:xfrm>
+                    <a:prstGeom prst="rect">
+                      <a:avLst/>
+                    </a:prstGeom>
+                    <a:noFill/>
+                    <a:ln>
+                      <a:noFill/>
+                    </a:ln>
+                  </pic:spPr>
+                </pic:pic>
+              </a:graphicData>
+            </a:graphic>
+          </wp:inline>
+        </w:drawing>
+      </w:r>
+    </w:p>
+    <w:p>
+      <w:r>
+        <w:lastRenderedPageBreak/>
         <w:t>(9)</w:t>
       </w:r>
       <w:r>
@@ -3066,9 +4137,72 @@
     </w:p>
     <w:p>
       <w:r>
+        <w:drawing>
+          <wp:inline distT="0" distB="0" distL="0" distR="0" wp14:anchorId="26CD9E47" wp14:editId="769F3C05">
+            <wp:extent cx="5274310" cy="2049254"/>
+            <wp:effectExtent l="0" t="0" r="2540" b="8255"/>
+            <wp:docPr id="28" name="图片 28" descr="C:\Users\Zihan Xu\Documents\myLib\Courses\软工\SE_Project_Dawn\Doc\Plan02\Attack_Implementation.png"/>
+            <wp:cNvGraphicFramePr>
+              <a:graphicFrameLocks xmlns:a="http://schemas.openxmlformats.org/drawingml/2006/main" noChangeAspect="1"/>
+            </wp:cNvGraphicFramePr>
+            <a:graphic xmlns:a="http://schemas.openxmlformats.org/drawingml/2006/main">
+              <a:graphicData uri="http://schemas.openxmlformats.org/drawingml/2006/picture">
+                <pic:pic xmlns:pic="http://schemas.openxmlformats.org/drawingml/2006/picture">
+                  <pic:nvPicPr>
+                    <pic:cNvPr id="0" name="Picture 28" descr="C:\Users\Zihan Xu\Documents\myLib\Courses\软工\SE_Project_Dawn\Doc\Plan02\Attack_Implementation.png"/>
+                    <pic:cNvPicPr>
+                      <a:picLocks noChangeAspect="1" noChangeArrowheads="1"/>
+                    </pic:cNvPicPr>
+                  </pic:nvPicPr>
+                  <pic:blipFill>
+                    <a:blip r:embed="rId25">
+                      <a:extLst>
+                        <a:ext uri="{28A0092B-C50C-407E-A947-70E740481C1C}">
+                          <a14:useLocalDpi xmlns:a14="http://schemas.microsoft.com/office/drawing/2010/main" val="0"/>
+                        </a:ext>
+                      </a:extLst>
+                    </a:blip>
+                    <a:srcRect/>
+                    <a:stretch>
+                      <a:fillRect/>
+                    </a:stretch>
+                  </pic:blipFill>
+                  <pic:spPr bwMode="auto">
+                    <a:xfrm>
+                      <a:off x="0" y="0"/>
+                      <a:ext cx="5274310" cy="2049254"/>
+                    </a:xfrm>
+                    <a:prstGeom prst="rect">
+                      <a:avLst/>
+                    </a:prstGeom>
+                    <a:noFill/>
+                    <a:ln>
+                      <a:noFill/>
+                    </a:ln>
+                  </pic:spPr>
+                </pic:pic>
+              </a:graphicData>
+            </a:graphic>
+          </wp:inline>
+        </w:drawing>
+      </w:r>
+    </w:p>
+    <w:p>
+      <w:pPr>
+        <w:rPr>
+          <w:color w:val="FF0000"/>
+        </w:rPr>
+      </w:pPr>
+      <w:r>
+        <w:rPr>
+          <w:color w:val="FF0000"/>
+        </w:rPr>
         <w:t>(10)</w:t>
       </w:r>
       <w:r>
+        <w:rPr>
+          <w:color w:val="FF0000"/>
+        </w:rPr>
         <w:tab/>
         <w:t>&lt;Use&gt; Implementation</w:t>
       </w:r>
@@ -3076,46 +4210,78 @@
     <w:p>
       <w:pPr>
         <w:rPr>
-          <w:rFonts w:hint="eastAsia"/>
-        </w:rPr>
-      </w:pPr>
-      <w:r>
-        <w:rPr>
-          <w:rFonts w:hint="eastAsia"/>
-        </w:rPr>
-        <w:t>t</w:t>
-      </w:r>
-      <w:bookmarkStart w:id="10" w:name="_GoBack"/>
-      <w:bookmarkEnd w:id="10"/>
-    </w:p>
-    <w:p>
-      <w:r>
+          <w:color w:val="FF0000"/>
+        </w:rPr>
+      </w:pPr>
+    </w:p>
+    <w:p>
+      <w:pPr>
+        <w:rPr>
+          <w:color w:val="FF0000"/>
+        </w:rPr>
+      </w:pPr>
+      <w:r>
+        <w:rPr>
+          <w:color w:val="FF0000"/>
+        </w:rPr>
         <w:t>(11)</w:t>
       </w:r>
       <w:r>
+        <w:rPr>
+          <w:color w:val="FF0000"/>
+        </w:rPr>
         <w:tab/>
         <w:t>&lt;EndOfGame&gt; Implementation</w:t>
       </w:r>
     </w:p>
-    <w:p/>
-    <w:p>
-      <w:r>
+    <w:p>
+      <w:pPr>
+        <w:rPr>
+          <w:color w:val="FF0000"/>
+        </w:rPr>
+      </w:pPr>
+    </w:p>
+    <w:p>
+      <w:pPr>
+        <w:rPr>
+          <w:color w:val="FF0000"/>
+        </w:rPr>
+      </w:pPr>
+      <w:r>
+        <w:rPr>
+          <w:color w:val="FF0000"/>
+        </w:rPr>
         <w:t>(12)</w:t>
       </w:r>
       <w:r>
+        <w:rPr>
+          <w:color w:val="FF0000"/>
+        </w:rPr>
         <w:tab/>
         <w:t>&lt;ShowResults&gt; Implementation</w:t>
       </w:r>
     </w:p>
     <w:p>
       <w:pPr>
+        <w:rPr>
+          <w:color w:val="FF0000"/>
+        </w:rPr>
+      </w:pPr>
+      <w:r>
+        <w:rPr>
+          <w:color w:val="FF0000"/>
+        </w:rPr>
+        <w:t>lyt</w:t>
+      </w:r>
+    </w:p>
+    <w:p>
+      <w:pPr>
         <w:pStyle w:val="2"/>
       </w:pPr>
-      <w:r>
-        <w:lastRenderedPageBreak/>
+      <w:bookmarkStart w:id="11" w:name="_Toc6648961"/>
+      <w:r>
         <w:t xml:space="preserve">3.3 </w:t>
       </w:r>
-      <w:bookmarkEnd w:id="9"/>
       <w:r>
         <w:rPr>
           <w:rFonts w:hint="eastAsia"/>
@@ -3123,8 +4289,15 @@
         <w:t>设计视图</w:t>
       </w:r>
       <w:r>
-        <w:t>Design Class Diagrams</w:t>
-      </w:r>
+        <w:t xml:space="preserve">Design </w:t>
+      </w:r>
+      <w:r>
+        <w:rPr>
+          <w:rFonts w:hint="eastAsia"/>
+        </w:rPr>
+        <w:t>View</w:t>
+      </w:r>
+      <w:bookmarkEnd w:id="11"/>
     </w:p>
     <w:p>
       <w:pPr>
@@ -3213,7 +4386,13 @@
     </w:p>
     <w:p>
       <w:r>
-        <w:t xml:space="preserve">Since there too many classes, we decided to create a Package Diagram and </w:t>
+        <w:t xml:space="preserve">Since there </w:t>
+      </w:r>
+      <w:r>
+        <w:t>are lots of</w:t>
+      </w:r>
+      <w:r>
+        <w:t xml:space="preserve"> classes, we decided to create a Package Diagram and </w:t>
       </w:r>
       <w:r>
         <w:t>then draw</w:t>
@@ -3240,9 +4419,44 @@
       <w:r>
         <w:rPr>
           <w:rFonts w:hint="eastAsia"/>
-          <w:color w:val="FF0000"/>
-        </w:rPr>
-        <w:t>xxxxxxxxxxxxxxx</w:t>
+        </w:rPr>
+        <w:drawing>
+          <wp:inline distT="0" distB="0" distL="114300" distR="114300" wp14:anchorId="5F615004" wp14:editId="33479294">
+            <wp:extent cx="5271770" cy="3467100"/>
+            <wp:effectExtent l="0" t="0" r="5080" b="0"/>
+            <wp:docPr id="36" name="图片 36" descr="UseCaseMain"/>
+            <wp:cNvGraphicFramePr>
+              <a:graphicFrameLocks xmlns:a="http://schemas.openxmlformats.org/drawingml/2006/main" noChangeAspect="1"/>
+            </wp:cNvGraphicFramePr>
+            <a:graphic xmlns:a="http://schemas.openxmlformats.org/drawingml/2006/main">
+              <a:graphicData uri="http://schemas.openxmlformats.org/drawingml/2006/picture">
+                <pic:pic xmlns:pic="http://schemas.openxmlformats.org/drawingml/2006/picture">
+                  <pic:nvPicPr>
+                    <pic:cNvPr id="8" name="图片 8" descr="UseCaseMain"/>
+                    <pic:cNvPicPr>
+                      <a:picLocks noChangeAspect="1"/>
+                    </pic:cNvPicPr>
+                  </pic:nvPicPr>
+                  <pic:blipFill>
+                    <a:blip r:embed="rId10"/>
+                    <a:stretch>
+                      <a:fillRect/>
+                    </a:stretch>
+                  </pic:blipFill>
+                  <pic:spPr>
+                    <a:xfrm>
+                      <a:off x="0" y="0"/>
+                      <a:ext cx="5271770" cy="3467100"/>
+                    </a:xfrm>
+                    <a:prstGeom prst="rect">
+                      <a:avLst/>
+                    </a:prstGeom>
+                  </pic:spPr>
+                </pic:pic>
+              </a:graphicData>
+            </a:graphic>
+          </wp:inline>
+        </w:drawing>
       </w:r>
     </w:p>
     <w:p>
@@ -3264,8 +4478,59 @@
     <w:p>
       <w:pPr>
         <w:pStyle w:val="a5"/>
-        <w:ind w:left="780" w:firstLineChars="0" w:firstLine="0"/>
-      </w:pPr>
+        <w:ind w:leftChars="171" w:left="359"/>
+      </w:pPr>
+      <w:r>
+        <w:lastRenderedPageBreak/>
+        <w:drawing>
+          <wp:inline distT="0" distB="0" distL="0" distR="0" wp14:anchorId="16632D1F" wp14:editId="147AFE05">
+            <wp:extent cx="5274310" cy="2272644"/>
+            <wp:effectExtent l="0" t="0" r="2540" b="0"/>
+            <wp:docPr id="31" name="图片 31" descr="C:\Users\Zihan Xu\AppData\Roaming\Tencent\TIM\Temp\76E7BAC317B644FE905B15E253AC48C6.png"/>
+            <wp:cNvGraphicFramePr>
+              <a:graphicFrameLocks xmlns:a="http://schemas.openxmlformats.org/drawingml/2006/main" noChangeAspect="1"/>
+            </wp:cNvGraphicFramePr>
+            <a:graphic xmlns:a="http://schemas.openxmlformats.org/drawingml/2006/main">
+              <a:graphicData uri="http://schemas.openxmlformats.org/drawingml/2006/picture">
+                <pic:pic xmlns:pic="http://schemas.openxmlformats.org/drawingml/2006/picture">
+                  <pic:nvPicPr>
+                    <pic:cNvPr id="0" name="Picture 35" descr="C:\Users\Zihan Xu\AppData\Roaming\Tencent\TIM\Temp\76E7BAC317B644FE905B15E253AC48C6.png"/>
+                    <pic:cNvPicPr>
+                      <a:picLocks noChangeAspect="1" noChangeArrowheads="1"/>
+                    </pic:cNvPicPr>
+                  </pic:nvPicPr>
+                  <pic:blipFill>
+                    <a:blip r:embed="rId26">
+                      <a:extLst>
+                        <a:ext uri="{28A0092B-C50C-407E-A947-70E740481C1C}">
+                          <a14:useLocalDpi xmlns:a14="http://schemas.microsoft.com/office/drawing/2010/main" val="0"/>
+                        </a:ext>
+                      </a:extLst>
+                    </a:blip>
+                    <a:srcRect/>
+                    <a:stretch>
+                      <a:fillRect/>
+                    </a:stretch>
+                  </pic:blipFill>
+                  <pic:spPr bwMode="auto">
+                    <a:xfrm>
+                      <a:off x="0" y="0"/>
+                      <a:ext cx="5274310" cy="2272644"/>
+                    </a:xfrm>
+                    <a:prstGeom prst="rect">
+                      <a:avLst/>
+                    </a:prstGeom>
+                    <a:noFill/>
+                    <a:ln>
+                      <a:noFill/>
+                    </a:ln>
+                  </pic:spPr>
+                </pic:pic>
+              </a:graphicData>
+            </a:graphic>
+          </wp:inline>
+        </w:drawing>
+      </w:r>
     </w:p>
     <w:p>
       <w:pPr>
@@ -3288,6 +4553,56 @@
         <w:pStyle w:val="a5"/>
         <w:ind w:left="780" w:firstLineChars="0" w:firstLine="0"/>
       </w:pPr>
+      <w:r>
+        <w:drawing>
+          <wp:inline distT="0" distB="0" distL="0" distR="0" wp14:anchorId="14D0B933" wp14:editId="663CD71D">
+            <wp:extent cx="5274310" cy="3452627"/>
+            <wp:effectExtent l="0" t="0" r="2540" b="0"/>
+            <wp:docPr id="30" name="图片 30" descr="C:\Users\ZIHANX~1\AppData\Local\Temp\TI@MJC)%3O{C_T@7KGU8[_P"/>
+            <wp:cNvGraphicFramePr>
+              <a:graphicFrameLocks xmlns:a="http://schemas.openxmlformats.org/drawingml/2006/main" noChangeAspect="1"/>
+            </wp:cNvGraphicFramePr>
+            <a:graphic xmlns:a="http://schemas.openxmlformats.org/drawingml/2006/main">
+              <a:graphicData uri="http://schemas.openxmlformats.org/drawingml/2006/picture">
+                <pic:pic xmlns:pic="http://schemas.openxmlformats.org/drawingml/2006/picture">
+                  <pic:nvPicPr>
+                    <pic:cNvPr id="0" name="Picture 34" descr="C:\Users\ZIHANX~1\AppData\Local\Temp\TI@MJC)%3O{C_T@7KGU8[_P"/>
+                    <pic:cNvPicPr>
+                      <a:picLocks noChangeAspect="1" noChangeArrowheads="1"/>
+                    </pic:cNvPicPr>
+                  </pic:nvPicPr>
+                  <pic:blipFill>
+                    <a:blip r:embed="rId27">
+                      <a:extLst>
+                        <a:ext uri="{28A0092B-C50C-407E-A947-70E740481C1C}">
+                          <a14:useLocalDpi xmlns:a14="http://schemas.microsoft.com/office/drawing/2010/main" val="0"/>
+                        </a:ext>
+                      </a:extLst>
+                    </a:blip>
+                    <a:srcRect/>
+                    <a:stretch>
+                      <a:fillRect/>
+                    </a:stretch>
+                  </pic:blipFill>
+                  <pic:spPr bwMode="auto">
+                    <a:xfrm>
+                      <a:off x="0" y="0"/>
+                      <a:ext cx="5274310" cy="3452627"/>
+                    </a:xfrm>
+                    <a:prstGeom prst="rect">
+                      <a:avLst/>
+                    </a:prstGeom>
+                    <a:noFill/>
+                    <a:ln>
+                      <a:noFill/>
+                    </a:ln>
+                  </pic:spPr>
+                </pic:pic>
+              </a:graphicData>
+            </a:graphic>
+          </wp:inline>
+        </w:drawing>
+      </w:r>
     </w:p>
     <w:p>
       <w:pPr>
@@ -3314,6 +4629,7 @@
         <w:ind w:left="780" w:firstLineChars="0" w:firstLine="0"/>
       </w:pPr>
       <w:r>
+        <w:lastRenderedPageBreak/>
         <w:drawing>
           <wp:inline distT="0" distB="0" distL="0" distR="0" wp14:anchorId="2D89BEA9" wp14:editId="1262B2CC">
             <wp:extent cx="5274310" cy="3874809"/>
@@ -3332,7 +4648,7 @@
                     </pic:cNvPicPr>
                   </pic:nvPicPr>
                   <pic:blipFill>
-                    <a:blip r:embed="rId13">
+                    <a:blip r:embed="rId28">
                       <a:extLst>
                         <a:ext uri="{28A0092B-C50C-407E-A947-70E740481C1C}">
                           <a14:useLocalDpi xmlns:a14="http://schemas.microsoft.com/office/drawing/2010/main" val="0"/>
@@ -3385,7 +4701,6 @@
         <w:ind w:left="780"/>
       </w:pPr>
       <w:r>
-        <w:lastRenderedPageBreak/>
         <w:drawing>
           <wp:inline distT="0" distB="0" distL="0" distR="0" wp14:anchorId="53764CDC" wp14:editId="704B6585">
             <wp:extent cx="5267325" cy="4067175"/>
@@ -3404,7 +4719,7 @@
                     </pic:cNvPicPr>
                   </pic:nvPicPr>
                   <pic:blipFill>
-                    <a:blip r:embed="rId14">
+                    <a:blip r:embed="rId29">
                       <a:extLst>
                         <a:ext uri="{28A0092B-C50C-407E-A947-70E740481C1C}">
                           <a14:useLocalDpi xmlns:a14="http://schemas.microsoft.com/office/drawing/2010/main" val="0"/>
@@ -3446,6 +4761,83 @@
         <w:ind w:firstLineChars="0"/>
       </w:pPr>
       <w:r>
+        <w:rPr>
+          <w:rFonts w:hint="eastAsia"/>
+        </w:rPr>
+        <w:t>R</w:t>
+      </w:r>
+      <w:r>
+        <w:t>oommanagement Subsystem</w:t>
+      </w:r>
+    </w:p>
+    <w:p>
+      <w:pPr>
+        <w:rPr>
+          <w:rFonts w:hint="eastAsia"/>
+        </w:rPr>
+      </w:pPr>
+      <w:r>
+        <w:lastRenderedPageBreak/>
+        <w:drawing>
+          <wp:inline distT="0" distB="0" distL="0" distR="0" wp14:anchorId="2DA9DE20" wp14:editId="0B948C34">
+            <wp:extent cx="5274310" cy="2445678"/>
+            <wp:effectExtent l="0" t="0" r="2540" b="0"/>
+            <wp:docPr id="2" name="图片 2" descr="C:\Users\Zihan Xu\Documents\myLib\Courses\软工\SE_Project_Dawn\Doc\Plan02\roommanagement-class.png"/>
+            <wp:cNvGraphicFramePr>
+              <a:graphicFrameLocks xmlns:a="http://schemas.openxmlformats.org/drawingml/2006/main" noChangeAspect="1"/>
+            </wp:cNvGraphicFramePr>
+            <a:graphic xmlns:a="http://schemas.openxmlformats.org/drawingml/2006/main">
+              <a:graphicData uri="http://schemas.openxmlformats.org/drawingml/2006/picture">
+                <pic:pic xmlns:pic="http://schemas.openxmlformats.org/drawingml/2006/picture">
+                  <pic:nvPicPr>
+                    <pic:cNvPr id="0" name="Picture 4" descr="C:\Users\Zihan Xu\Documents\myLib\Courses\软工\SE_Project_Dawn\Doc\Plan02\roommanagement-class.png"/>
+                    <pic:cNvPicPr>
+                      <a:picLocks noChangeAspect="1" noChangeArrowheads="1"/>
+                    </pic:cNvPicPr>
+                  </pic:nvPicPr>
+                  <pic:blipFill>
+                    <a:blip r:embed="rId30">
+                      <a:extLst>
+                        <a:ext uri="{28A0092B-C50C-407E-A947-70E740481C1C}">
+                          <a14:useLocalDpi xmlns:a14="http://schemas.microsoft.com/office/drawing/2010/main" val="0"/>
+                        </a:ext>
+                      </a:extLst>
+                    </a:blip>
+                    <a:srcRect/>
+                    <a:stretch>
+                      <a:fillRect/>
+                    </a:stretch>
+                  </pic:blipFill>
+                  <pic:spPr bwMode="auto">
+                    <a:xfrm>
+                      <a:off x="0" y="0"/>
+                      <a:ext cx="5274310" cy="2445678"/>
+                    </a:xfrm>
+                    <a:prstGeom prst="rect">
+                      <a:avLst/>
+                    </a:prstGeom>
+                    <a:noFill/>
+                    <a:ln>
+                      <a:noFill/>
+                    </a:ln>
+                  </pic:spPr>
+                </pic:pic>
+              </a:graphicData>
+            </a:graphic>
+          </wp:inline>
+        </w:drawing>
+      </w:r>
+    </w:p>
+    <w:p>
+      <w:pPr>
+        <w:pStyle w:val="a5"/>
+        <w:numPr>
+          <w:ilvl w:val="0"/>
+          <w:numId w:val="28"/>
+        </w:numPr>
+        <w:ind w:firstLineChars="0"/>
+      </w:pPr>
+      <w:r>
         <w:t>Common-service</w:t>
       </w:r>
       <w:r>
@@ -3456,21 +4848,44 @@
     <w:p>
       <w:pPr>
         <w:pStyle w:val="2"/>
-      </w:pPr>
-      <w:bookmarkStart w:id="11" w:name="_Toc5983173"/>
-      <w:r>
+        <w:rPr>
+          <w:color w:val="FF0000"/>
+        </w:rPr>
+      </w:pPr>
+      <w:bookmarkStart w:id="12" w:name="_Toc6648962"/>
+      <w:r>
+        <w:rPr>
+          <w:color w:val="FF0000"/>
+        </w:rPr>
         <w:t xml:space="preserve">3.4 </w:t>
       </w:r>
       <w:r>
         <w:rPr>
           <w:rFonts w:hint="eastAsia"/>
+          <w:color w:val="FF0000"/>
         </w:rPr>
         <w:t>其他</w:t>
       </w:r>
       <w:r>
+        <w:rPr>
+          <w:color w:val="FF0000"/>
+        </w:rPr>
         <w:t>图</w:t>
       </w:r>
-      <w:bookmarkEnd w:id="11"/>
+      <w:r>
+        <w:rPr>
+          <w:rFonts w:hint="eastAsia"/>
+          <w:color w:val="FF0000"/>
+        </w:rPr>
+        <w:t>(</w:t>
+      </w:r>
+      <w:r>
+        <w:rPr>
+          <w:color w:val="FF0000"/>
+        </w:rPr>
+        <w:t>NULL)</w:t>
+      </w:r>
+      <w:bookmarkEnd w:id="12"/>
     </w:p>
     <w:p>
       <w:pPr>
@@ -3548,17 +4963,23 @@
       <w:pPr>
         <w:pStyle w:val="1"/>
       </w:pPr>
-      <w:bookmarkStart w:id="12" w:name="_Toc5983174"/>
+      <w:bookmarkStart w:id="13" w:name="_Toc6648963"/>
       <w:r>
         <w:t xml:space="preserve">4. </w:t>
       </w:r>
       <w:r>
         <w:t>实现视图</w:t>
       </w:r>
-      <w:bookmarkEnd w:id="12"/>
-      <w:r>
-        <w:t>Implementation Diagram</w:t>
-      </w:r>
+      <w:r>
+        <w:t xml:space="preserve">Implementation </w:t>
+      </w:r>
+      <w:r>
+        <w:rPr>
+          <w:rFonts w:hint="eastAsia"/>
+        </w:rPr>
+        <w:t>View</w:t>
+      </w:r>
+      <w:bookmarkEnd w:id="13"/>
     </w:p>
     <w:p>
       <w:pPr>
@@ -3834,7 +5255,7 @@
                     </pic:cNvPicPr>
                   </pic:nvPicPr>
                   <pic:blipFill>
-                    <a:blip r:embed="rId15">
+                    <a:blip r:embed="rId31">
                       <a:extLst>
                         <a:ext uri="{28A0092B-C50C-407E-A947-70E740481C1C}">
                           <a14:useLocalDpi xmlns:a14="http://schemas.microsoft.com/office/drawing/2010/main" val="0"/>
@@ -3890,6 +5311,57 @@
         <w:pStyle w:val="a5"/>
         <w:ind w:left="780" w:firstLineChars="0" w:firstLine="0"/>
       </w:pPr>
+      <w:r>
+        <w:lastRenderedPageBreak/>
+        <w:drawing>
+          <wp:inline distT="0" distB="0" distL="0" distR="0" wp14:anchorId="7C2C3BD9" wp14:editId="567BD6DE">
+            <wp:extent cx="5274310" cy="5678424"/>
+            <wp:effectExtent l="0" t="0" r="2540" b="0"/>
+            <wp:docPr id="6" name="图片 6" descr="C:\Users\Zihan Xu\AppData\Roaming\Tencent\TIM\Temp\EE0A451E15F94867914D1130BE8B3A70.png"/>
+            <wp:cNvGraphicFramePr>
+              <a:graphicFrameLocks xmlns:a="http://schemas.openxmlformats.org/drawingml/2006/main" noChangeAspect="1"/>
+            </wp:cNvGraphicFramePr>
+            <a:graphic xmlns:a="http://schemas.openxmlformats.org/drawingml/2006/main">
+              <a:graphicData uri="http://schemas.openxmlformats.org/drawingml/2006/picture">
+                <pic:pic xmlns:pic="http://schemas.openxmlformats.org/drawingml/2006/picture">
+                  <pic:nvPicPr>
+                    <pic:cNvPr id="0" name="Picture 11" descr="C:\Users\Zihan Xu\AppData\Roaming\Tencent\TIM\Temp\EE0A451E15F94867914D1130BE8B3A70.png"/>
+                    <pic:cNvPicPr>
+                      <a:picLocks noChangeAspect="1" noChangeArrowheads="1"/>
+                    </pic:cNvPicPr>
+                  </pic:nvPicPr>
+                  <pic:blipFill>
+                    <a:blip r:embed="rId32">
+                      <a:extLst>
+                        <a:ext uri="{28A0092B-C50C-407E-A947-70E740481C1C}">
+                          <a14:useLocalDpi xmlns:a14="http://schemas.microsoft.com/office/drawing/2010/main" val="0"/>
+                        </a:ext>
+                      </a:extLst>
+                    </a:blip>
+                    <a:srcRect/>
+                    <a:stretch>
+                      <a:fillRect/>
+                    </a:stretch>
+                  </pic:blipFill>
+                  <pic:spPr bwMode="auto">
+                    <a:xfrm>
+                      <a:off x="0" y="0"/>
+                      <a:ext cx="5274310" cy="5678424"/>
+                    </a:xfrm>
+                    <a:prstGeom prst="rect">
+                      <a:avLst/>
+                    </a:prstGeom>
+                    <a:noFill/>
+                    <a:ln>
+                      <a:noFill/>
+                    </a:ln>
+                  </pic:spPr>
+                </pic:pic>
+              </a:graphicData>
+            </a:graphic>
+          </wp:inline>
+        </w:drawing>
+      </w:r>
     </w:p>
     <w:p>
       <w:pPr>
@@ -3940,7 +5412,7 @@
                     </pic:cNvPicPr>
                   </pic:nvPicPr>
                   <pic:blipFill>
-                    <a:blip r:embed="rId16">
+                    <a:blip r:embed="rId33">
                       <a:extLst>
                         <a:ext uri="{28A0092B-C50C-407E-A947-70E740481C1C}">
                           <a14:useLocalDpi xmlns:a14="http://schemas.microsoft.com/office/drawing/2010/main" val="0"/>
@@ -4015,7 +5487,7 @@
                     </pic:cNvPicPr>
                   </pic:nvPicPr>
                   <pic:blipFill>
-                    <a:blip r:embed="rId17">
+                    <a:blip r:embed="rId34">
                       <a:extLst>
                         <a:ext uri="{28A0092B-C50C-407E-A947-70E740481C1C}">
                           <a14:useLocalDpi xmlns:a14="http://schemas.microsoft.com/office/drawing/2010/main" val="0"/>
@@ -4057,6 +5529,82 @@
         <w:ind w:firstLineChars="0"/>
       </w:pPr>
       <w:r>
+        <w:rPr>
+          <w:rFonts w:hint="eastAsia"/>
+        </w:rPr>
+        <w:t>R</w:t>
+      </w:r>
+      <w:r>
+        <w:t>oom-management Subsystem</w:t>
+      </w:r>
+    </w:p>
+    <w:p>
+      <w:pPr>
+        <w:pStyle w:val="a5"/>
+        <w:ind w:left="840" w:firstLineChars="0" w:hanging="120"/>
+      </w:pPr>
+      <w:r>
+        <w:lastRenderedPageBreak/>
+        <w:drawing>
+          <wp:inline distT="0" distB="0" distL="0" distR="0" wp14:anchorId="348B704F" wp14:editId="1C739FA7">
+            <wp:extent cx="5274310" cy="3339754"/>
+            <wp:effectExtent l="0" t="0" r="2540" b="0"/>
+            <wp:docPr id="3" name="图片 3" descr="C:\Users\Zihan Xu\Documents\myLib\Courses\软工\SE_Project_Dawn\Doc\Plan02\roommanagement_component.png"/>
+            <wp:cNvGraphicFramePr>
+              <a:graphicFrameLocks xmlns:a="http://schemas.openxmlformats.org/drawingml/2006/main" noChangeAspect="1"/>
+            </wp:cNvGraphicFramePr>
+            <a:graphic xmlns:a="http://schemas.openxmlformats.org/drawingml/2006/main">
+              <a:graphicData uri="http://schemas.openxmlformats.org/drawingml/2006/picture">
+                <pic:pic xmlns:pic="http://schemas.openxmlformats.org/drawingml/2006/picture">
+                  <pic:nvPicPr>
+                    <pic:cNvPr id="0" name="Picture 5" descr="C:\Users\Zihan Xu\Documents\myLib\Courses\软工\SE_Project_Dawn\Doc\Plan02\roommanagement_component.png"/>
+                    <pic:cNvPicPr>
+                      <a:picLocks noChangeAspect="1" noChangeArrowheads="1"/>
+                    </pic:cNvPicPr>
+                  </pic:nvPicPr>
+                  <pic:blipFill>
+                    <a:blip r:embed="rId35">
+                      <a:extLst>
+                        <a:ext uri="{28A0092B-C50C-407E-A947-70E740481C1C}">
+                          <a14:useLocalDpi xmlns:a14="http://schemas.microsoft.com/office/drawing/2010/main" val="0"/>
+                        </a:ext>
+                      </a:extLst>
+                    </a:blip>
+                    <a:srcRect/>
+                    <a:stretch>
+                      <a:fillRect/>
+                    </a:stretch>
+                  </pic:blipFill>
+                  <pic:spPr bwMode="auto">
+                    <a:xfrm>
+                      <a:off x="0" y="0"/>
+                      <a:ext cx="5274310" cy="3339754"/>
+                    </a:xfrm>
+                    <a:prstGeom prst="rect">
+                      <a:avLst/>
+                    </a:prstGeom>
+                    <a:noFill/>
+                    <a:ln>
+                      <a:noFill/>
+                    </a:ln>
+                  </pic:spPr>
+                </pic:pic>
+              </a:graphicData>
+            </a:graphic>
+          </wp:inline>
+        </w:drawing>
+      </w:r>
+    </w:p>
+    <w:p>
+      <w:pPr>
+        <w:pStyle w:val="a5"/>
+        <w:numPr>
+          <w:ilvl w:val="1"/>
+          <w:numId w:val="29"/>
+        </w:numPr>
+        <w:ind w:firstLineChars="0"/>
+      </w:pPr>
+      <w:r>
         <w:t>Common-service</w:t>
       </w:r>
       <w:r>
@@ -4066,18 +5614,67 @@
     <w:p>
       <w:pPr>
         <w:pStyle w:val="a5"/>
-        <w:ind w:left="960" w:firstLineChars="0" w:firstLine="0"/>
-        <w:rPr>
-          <w:color w:val="000000" w:themeColor="text1"/>
-        </w:rPr>
-      </w:pPr>
-    </w:p>
-    <w:p>
-      <w:pPr>
-        <w:rPr>
-          <w:color w:val="000000" w:themeColor="text1"/>
-        </w:rPr>
-      </w:pPr>
+        <w:widowControl/>
+        <w:ind w:left="720" w:firstLineChars="0" w:firstLine="0"/>
+        <w:jc w:val="left"/>
+        <w:rPr>
+          <w:rFonts w:ascii="宋体" w:hAnsi="宋体" w:cs="宋体" w:hint="eastAsia"/>
+          <w:noProof w:val="0"/>
+          <w:kern w:val="0"/>
+          <w:sz w:val="24"/>
+        </w:rPr>
+      </w:pPr>
+      <w:r>
+        <w:lastRenderedPageBreak/>
+        <w:drawing>
+          <wp:inline distT="0" distB="0" distL="0" distR="0" wp14:anchorId="5BE3965D" wp14:editId="62F9719F">
+            <wp:extent cx="5593080" cy="7536180"/>
+            <wp:effectExtent l="0" t="0" r="7620" b="7620"/>
+            <wp:docPr id="10" name="图片 10" descr="C:\Users\Zihan Xu\Documents\Tencent Files\2436924377\Image\Group\Image1\ZAQOZHAG4RLY9MM3N)~LDGL.png"/>
+            <wp:cNvGraphicFramePr>
+              <a:graphicFrameLocks xmlns:a="http://schemas.openxmlformats.org/drawingml/2006/main" noChangeAspect="1"/>
+            </wp:cNvGraphicFramePr>
+            <a:graphic xmlns:a="http://schemas.openxmlformats.org/drawingml/2006/main">
+              <a:graphicData uri="http://schemas.openxmlformats.org/drawingml/2006/picture">
+                <pic:pic xmlns:pic="http://schemas.openxmlformats.org/drawingml/2006/picture">
+                  <pic:nvPicPr>
+                    <pic:cNvPr id="0" name="Picture 12" descr="C:\Users\Zihan Xu\Documents\Tencent Files\2436924377\Image\Group\Image1\ZAQOZHAG4RLY9MM3N)~LDGL.png"/>
+                    <pic:cNvPicPr>
+                      <a:picLocks noChangeAspect="1" noChangeArrowheads="1"/>
+                    </pic:cNvPicPr>
+                  </pic:nvPicPr>
+                  <pic:blipFill>
+                    <a:blip r:embed="rId36">
+                      <a:extLst>
+                        <a:ext uri="{28A0092B-C50C-407E-A947-70E740481C1C}">
+                          <a14:useLocalDpi xmlns:a14="http://schemas.microsoft.com/office/drawing/2010/main" val="0"/>
+                        </a:ext>
+                      </a:extLst>
+                    </a:blip>
+                    <a:srcRect/>
+                    <a:stretch>
+                      <a:fillRect/>
+                    </a:stretch>
+                  </pic:blipFill>
+                  <pic:spPr bwMode="auto">
+                    <a:xfrm>
+                      <a:off x="0" y="0"/>
+                      <a:ext cx="5593080" cy="7536180"/>
+                    </a:xfrm>
+                    <a:prstGeom prst="rect">
+                      <a:avLst/>
+                    </a:prstGeom>
+                    <a:noFill/>
+                    <a:ln>
+                      <a:noFill/>
+                    </a:ln>
+                  </pic:spPr>
+                </pic:pic>
+              </a:graphicData>
+            </a:graphic>
+          </wp:inline>
+        </w:drawing>
+      </w:r>
     </w:p>
     <w:p>
       <w:pPr>
@@ -4109,9 +5706,112 @@
         <w:pStyle w:val="a5"/>
         <w:ind w:left="720" w:firstLineChars="0" w:firstLine="0"/>
         <w:rPr>
+          <w:rFonts w:hint="eastAsia"/>
           <w:color w:val="000000" w:themeColor="text1"/>
         </w:rPr>
       </w:pPr>
+      <w:r>
+        <w:rPr>
+          <w:color w:val="000000" w:themeColor="text1"/>
+        </w:rPr>
+        <w:t xml:space="preserve">Since </w:t>
+      </w:r>
+      <w:r>
+        <w:rPr>
+          <w:color w:val="000000" w:themeColor="text1"/>
+        </w:rPr>
+        <w:t xml:space="preserve">each </w:t>
+      </w:r>
+      <w:r>
+        <w:rPr>
+          <w:color w:val="000000" w:themeColor="text1"/>
+        </w:rPr>
+        <w:t>one of the</w:t>
+      </w:r>
+      <w:r>
+        <w:rPr>
+          <w:color w:val="000000" w:themeColor="text1"/>
+        </w:rPr>
+        <w:t xml:space="preserve"> .</w:t>
+      </w:r>
+      <w:r>
+        <w:rPr>
+          <w:color w:val="000000" w:themeColor="text1"/>
+        </w:rPr>
+        <w:t>j</w:t>
+      </w:r>
+      <w:r>
+        <w:rPr>
+          <w:color w:val="000000" w:themeColor="text1"/>
+        </w:rPr>
+        <w:t>av</w:t>
+      </w:r>
+      <w:r>
+        <w:rPr>
+          <w:color w:val="000000" w:themeColor="text1"/>
+        </w:rPr>
+        <w:t>a file will be compiled to generate</w:t>
+      </w:r>
+      <w:r>
+        <w:rPr>
+          <w:color w:val="000000" w:themeColor="text1"/>
+        </w:rPr>
+        <w:t xml:space="preserve"> a corresponding .class</w:t>
+      </w:r>
+      <w:r>
+        <w:rPr>
+          <w:color w:val="000000" w:themeColor="text1"/>
+        </w:rPr>
+        <w:t xml:space="preserve"> </w:t>
+      </w:r>
+      <w:r>
+        <w:rPr>
+          <w:color w:val="000000" w:themeColor="text1"/>
+        </w:rPr>
+        <w:t>file,</w:t>
+      </w:r>
+      <w:r>
+        <w:rPr>
+          <w:color w:val="000000" w:themeColor="text1"/>
+        </w:rPr>
+        <w:t xml:space="preserve">  the compiled component map </w:t>
+      </w:r>
+      <w:r>
+        <w:rPr>
+          <w:color w:val="000000" w:themeColor="text1"/>
+        </w:rPr>
+        <w:t>should be</w:t>
+      </w:r>
+      <w:r>
+        <w:rPr>
+          <w:color w:val="000000" w:themeColor="text1"/>
+        </w:rPr>
+        <w:t xml:space="preserve"> id</w:t>
+      </w:r>
+      <w:r>
+        <w:rPr>
+          <w:color w:val="000000" w:themeColor="text1"/>
+        </w:rPr>
+        <w:t xml:space="preserve">entical to the development </w:t>
+      </w:r>
+      <w:r>
+        <w:rPr>
+          <w:color w:val="000000" w:themeColor="text1"/>
+        </w:rPr>
+        <w:t>model composition</w:t>
+      </w:r>
+      <w:r>
+        <w:rPr>
+          <w:color w:val="000000" w:themeColor="text1"/>
+        </w:rPr>
+        <w:t>.</w:t>
+      </w:r>
+      <w:r>
+        <w:rPr>
+          <w:color w:val="000000" w:themeColor="text1"/>
+        </w:rPr>
+        <w:t xml:space="preserve"> </w:t>
+      </w:r>
     </w:p>
     <w:p>
       <w:pPr>
@@ -4122,8 +5822,9 @@
       <w:pPr>
         <w:pStyle w:val="1"/>
       </w:pPr>
-      <w:bookmarkStart w:id="13" w:name="_Toc5983175"/>
-      <w:r>
+      <w:bookmarkStart w:id="14" w:name="_Toc6648964"/>
+      <w:r>
+        <w:lastRenderedPageBreak/>
         <w:t>5</w:t>
       </w:r>
       <w:r>
@@ -4138,7 +5839,6 @@
       <w:r>
         <w:t>视图</w:t>
       </w:r>
-      <w:bookmarkEnd w:id="13"/>
       <w:r>
         <w:rPr>
           <w:rFonts w:hint="eastAsia"/>
@@ -4148,6 +5848,7 @@
       <w:r>
         <w:t>Process View</w:t>
       </w:r>
+      <w:bookmarkEnd w:id="14"/>
     </w:p>
     <w:p>
       <w:pPr>
@@ -4237,45 +5938,199 @@
     </w:p>
     <w:p>
       <w:pPr>
-        <w:ind w:firstLine="360"/>
-        <w:rPr>
-          <w:color w:val="FF0000"/>
-        </w:rPr>
-      </w:pPr>
-      <w:r>
-        <w:rPr>
-          <w:color w:val="FF0000"/>
-        </w:rPr>
-        <w:t>X</w:t>
-      </w:r>
-      <w:r>
-        <w:rPr>
-          <w:rFonts w:hint="eastAsia"/>
-          <w:color w:val="FF0000"/>
-        </w:rPr>
-        <w:t>xxxxxxxxxxx</w:t>
-      </w:r>
-    </w:p>
-    <w:p>
-      <w:pPr>
-        <w:ind w:firstLine="360"/>
-        <w:rPr>
-          <w:color w:val="FF0000"/>
-        </w:rPr>
-      </w:pPr>
-      <w:r>
-        <w:rPr>
-          <w:color w:val="FF0000"/>
-        </w:rPr>
-        <w:t>Xxxxxxxxxxxx</w:t>
-      </w:r>
+        <w:pStyle w:val="a5"/>
+        <w:numPr>
+          <w:ilvl w:val="0"/>
+          <w:numId w:val="30"/>
+        </w:numPr>
+        <w:ind w:firstLineChars="0"/>
+        <w:rPr>
+          <w:color w:val="000000" w:themeColor="text1"/>
+        </w:rPr>
+      </w:pPr>
+      <w:r>
+        <w:rPr>
+          <w:color w:val="000000" w:themeColor="text1"/>
+        </w:rPr>
+        <w:t>Client Process View</w:t>
+      </w:r>
+    </w:p>
+    <w:p>
+      <w:pPr>
+        <w:pStyle w:val="a5"/>
+        <w:tabs>
+          <w:tab w:val="left" w:pos="1640"/>
+        </w:tabs>
+        <w:ind w:left="720" w:firstLineChars="0" w:firstLine="0"/>
+        <w:rPr>
+          <w:color w:val="000000" w:themeColor="text1"/>
+        </w:rPr>
+      </w:pPr>
+      <w:r>
+        <w:rPr>
+          <w:color w:val="000000" w:themeColor="text1"/>
+        </w:rPr>
+        <w:tab/>
+      </w:r>
+      <w:r>
+        <w:rPr>
+          <w:color w:val="000000" w:themeColor="text1"/>
+        </w:rPr>
+        <w:drawing>
+          <wp:inline distT="0" distB="0" distL="0" distR="0" wp14:anchorId="696540BC" wp14:editId="5F30D797">
+            <wp:extent cx="5274310" cy="3268443"/>
+            <wp:effectExtent l="0" t="0" r="2540" b="8255"/>
+            <wp:docPr id="35" name="图片 35" descr="C:\Users\Zihan Xu\Downloads\客户端进程.jpg"/>
+            <wp:cNvGraphicFramePr>
+              <a:graphicFrameLocks xmlns:a="http://schemas.openxmlformats.org/drawingml/2006/main" noChangeAspect="1"/>
+            </wp:cNvGraphicFramePr>
+            <a:graphic xmlns:a="http://schemas.openxmlformats.org/drawingml/2006/main">
+              <a:graphicData uri="http://schemas.openxmlformats.org/drawingml/2006/picture">
+                <pic:pic xmlns:pic="http://schemas.openxmlformats.org/drawingml/2006/picture">
+                  <pic:nvPicPr>
+                    <pic:cNvPr id="0" name="Picture 39" descr="C:\Users\Zihan Xu\Downloads\客户端进程.jpg"/>
+                    <pic:cNvPicPr>
+                      <a:picLocks noChangeAspect="1" noChangeArrowheads="1"/>
+                    </pic:cNvPicPr>
+                  </pic:nvPicPr>
+                  <pic:blipFill>
+                    <a:blip r:embed="rId37">
+                      <a:extLst>
+                        <a:ext uri="{28A0092B-C50C-407E-A947-70E740481C1C}">
+                          <a14:useLocalDpi xmlns:a14="http://schemas.microsoft.com/office/drawing/2010/main" val="0"/>
+                        </a:ext>
+                      </a:extLst>
+                    </a:blip>
+                    <a:srcRect/>
+                    <a:stretch>
+                      <a:fillRect/>
+                    </a:stretch>
+                  </pic:blipFill>
+                  <pic:spPr bwMode="auto">
+                    <a:xfrm>
+                      <a:off x="0" y="0"/>
+                      <a:ext cx="5274310" cy="3268443"/>
+                    </a:xfrm>
+                    <a:prstGeom prst="rect">
+                      <a:avLst/>
+                    </a:prstGeom>
+                    <a:noFill/>
+                    <a:ln>
+                      <a:noFill/>
+                    </a:ln>
+                  </pic:spPr>
+                </pic:pic>
+              </a:graphicData>
+            </a:graphic>
+          </wp:inline>
+        </w:drawing>
+      </w:r>
+    </w:p>
+    <w:p>
+      <w:pPr>
+        <w:pStyle w:val="a5"/>
+        <w:numPr>
+          <w:ilvl w:val="0"/>
+          <w:numId w:val="30"/>
+        </w:numPr>
+        <w:ind w:firstLineChars="0"/>
+        <w:rPr>
+          <w:color w:val="000000" w:themeColor="text1"/>
+        </w:rPr>
+      </w:pPr>
+      <w:r>
+        <w:rPr>
+          <w:rFonts w:hint="eastAsia"/>
+          <w:color w:val="000000" w:themeColor="text1"/>
+        </w:rPr>
+        <w:t>S</w:t>
+      </w:r>
+      <w:r>
+        <w:rPr>
+          <w:color w:val="000000" w:themeColor="text1"/>
+        </w:rPr>
+        <w:t>erver Process View</w:t>
+      </w:r>
+    </w:p>
+    <w:p>
+      <w:pPr>
+        <w:pStyle w:val="a5"/>
+        <w:rPr>
+          <w:rFonts w:hint="eastAsia"/>
+          <w:color w:val="000000" w:themeColor="text1"/>
+        </w:rPr>
+      </w:pPr>
+      <w:r>
+        <w:rPr>
+          <w:color w:val="000000" w:themeColor="text1"/>
+        </w:rPr>
+        <w:drawing>
+          <wp:inline distT="0" distB="0" distL="0" distR="0" wp14:anchorId="6F0725B5" wp14:editId="74E19035">
+            <wp:extent cx="5274310" cy="2819004"/>
+            <wp:effectExtent l="0" t="0" r="2540" b="635"/>
+            <wp:docPr id="34" name="图片 34" descr="C:\Users\Zihan Xu\Downloads\服务端进程.jpg"/>
+            <wp:cNvGraphicFramePr>
+              <a:graphicFrameLocks xmlns:a="http://schemas.openxmlformats.org/drawingml/2006/main" noChangeAspect="1"/>
+            </wp:cNvGraphicFramePr>
+            <a:graphic xmlns:a="http://schemas.openxmlformats.org/drawingml/2006/main">
+              <a:graphicData uri="http://schemas.openxmlformats.org/drawingml/2006/picture">
+                <pic:pic xmlns:pic="http://schemas.openxmlformats.org/drawingml/2006/picture">
+                  <pic:nvPicPr>
+                    <pic:cNvPr id="0" name="Picture 38" descr="C:\Users\Zihan Xu\Downloads\服务端进程.jpg"/>
+                    <pic:cNvPicPr>
+                      <a:picLocks noChangeAspect="1" noChangeArrowheads="1"/>
+                    </pic:cNvPicPr>
+                  </pic:nvPicPr>
+                  <pic:blipFill>
+                    <a:blip r:embed="rId38">
+                      <a:extLst>
+                        <a:ext uri="{28A0092B-C50C-407E-A947-70E740481C1C}">
+                          <a14:useLocalDpi xmlns:a14="http://schemas.microsoft.com/office/drawing/2010/main" val="0"/>
+                        </a:ext>
+                      </a:extLst>
+                    </a:blip>
+                    <a:srcRect/>
+                    <a:stretch>
+                      <a:fillRect/>
+                    </a:stretch>
+                  </pic:blipFill>
+                  <pic:spPr bwMode="auto">
+                    <a:xfrm>
+                      <a:off x="0" y="0"/>
+                      <a:ext cx="5274310" cy="2819004"/>
+                    </a:xfrm>
+                    <a:prstGeom prst="rect">
+                      <a:avLst/>
+                    </a:prstGeom>
+                    <a:noFill/>
+                    <a:ln>
+                      <a:noFill/>
+                    </a:ln>
+                  </pic:spPr>
+                </pic:pic>
+              </a:graphicData>
+            </a:graphic>
+          </wp:inline>
+        </w:drawing>
+      </w:r>
+    </w:p>
+    <w:p>
+      <w:pPr>
+        <w:pStyle w:val="a5"/>
+        <w:ind w:left="720" w:firstLineChars="0" w:firstLine="0"/>
+        <w:rPr>
+          <w:rFonts w:hint="eastAsia"/>
+          <w:color w:val="000000" w:themeColor="text1"/>
+        </w:rPr>
+      </w:pPr>
     </w:p>
     <w:p>
       <w:pPr>
         <w:pStyle w:val="1"/>
       </w:pPr>
-      <w:bookmarkStart w:id="14" w:name="_Toc5983176"/>
-      <w:r>
+      <w:bookmarkStart w:id="15" w:name="_Toc6648965"/>
+      <w:r>
+        <w:lastRenderedPageBreak/>
         <w:t>6</w:t>
       </w:r>
       <w:r>
@@ -4290,7 +6145,6 @@
       <w:r>
         <w:t>视图</w:t>
       </w:r>
-      <w:bookmarkEnd w:id="14"/>
       <w:r>
         <w:rPr>
           <w:rFonts w:hint="eastAsia"/>
@@ -4300,6 +6154,7 @@
       <w:r>
         <w:t>Deployment View</w:t>
       </w:r>
+      <w:bookmarkEnd w:id="15"/>
     </w:p>
     <w:p>
       <w:pPr>
@@ -4320,22 +6175,62 @@
       <w:pPr>
         <w:ind w:firstLine="360"/>
         <w:rPr>
-          <w:color w:val="FF0000"/>
-        </w:rPr>
-      </w:pPr>
-      <w:r>
-        <w:rPr>
-          <w:color w:val="FF0000"/>
-        </w:rPr>
-        <w:t>Xxxxxxxxxxxx</w:t>
-      </w:r>
-    </w:p>
-    <w:p>
-      <w:pPr>
-        <w:rPr>
-          <w:color w:val="2E74B5" w:themeColor="accent1" w:themeShade="BF"/>
-        </w:rPr>
-      </w:pPr>
+          <w:color w:val="2E74B5" w:themeColor="accent1" w:themeShade="BF"/>
+        </w:rPr>
+      </w:pPr>
+      <w:r>
+        <w:rPr>
+          <w:color w:val="2E74B5" w:themeColor="accent1" w:themeShade="BF"/>
+        </w:rPr>
+        <w:drawing>
+          <wp:inline distT="0" distB="0" distL="0" distR="0" wp14:anchorId="15637D11" wp14:editId="7BD4678E">
+            <wp:extent cx="1778714" cy="4989014"/>
+            <wp:effectExtent l="0" t="0" r="0" b="2540"/>
+            <wp:docPr id="33" name="图片 33" descr="C:\Users\Zihan Xu\Downloads\部署视图.jpg"/>
+            <wp:cNvGraphicFramePr>
+              <a:graphicFrameLocks xmlns:a="http://schemas.openxmlformats.org/drawingml/2006/main" noChangeAspect="1"/>
+            </wp:cNvGraphicFramePr>
+            <a:graphic xmlns:a="http://schemas.openxmlformats.org/drawingml/2006/main">
+              <a:graphicData uri="http://schemas.openxmlformats.org/drawingml/2006/picture">
+                <pic:pic xmlns:pic="http://schemas.openxmlformats.org/drawingml/2006/picture">
+                  <pic:nvPicPr>
+                    <pic:cNvPr id="0" name="Picture 37" descr="C:\Users\Zihan Xu\Downloads\部署视图.jpg"/>
+                    <pic:cNvPicPr>
+                      <a:picLocks noChangeAspect="1" noChangeArrowheads="1"/>
+                    </pic:cNvPicPr>
+                  </pic:nvPicPr>
+                  <pic:blipFill>
+                    <a:blip r:embed="rId39">
+                      <a:extLst>
+                        <a:ext uri="{28A0092B-C50C-407E-A947-70E740481C1C}">
+                          <a14:useLocalDpi xmlns:a14="http://schemas.microsoft.com/office/drawing/2010/main" val="0"/>
+                        </a:ext>
+                      </a:extLst>
+                    </a:blip>
+                    <a:srcRect/>
+                    <a:stretch>
+                      <a:fillRect/>
+                    </a:stretch>
+                  </pic:blipFill>
+                  <pic:spPr bwMode="auto">
+                    <a:xfrm>
+                      <a:off x="0" y="0"/>
+                      <a:ext cx="1788779" cy="5017245"/>
+                    </a:xfrm>
+                    <a:prstGeom prst="rect">
+                      <a:avLst/>
+                    </a:prstGeom>
+                    <a:noFill/>
+                    <a:ln>
+                      <a:noFill/>
+                    </a:ln>
+                  </pic:spPr>
+                </pic:pic>
+              </a:graphicData>
+            </a:graphic>
+          </wp:inline>
+        </w:drawing>
+      </w:r>
     </w:p>
     <w:sectPr>
       <w:pgSz w:w="11906" w:h="16838"/>
@@ -4437,7 +6332,7 @@
       <w:rPr>
         <w:rStyle w:val="af2"/>
       </w:rPr>
-      <w:t>8</w:t>
+      <w:t>20</w:t>
     </w:r>
     <w:r>
       <w:rPr>
@@ -7213,6 +9108,95 @@
     </w:lvl>
   </w:abstractNum>
   <w:abstractNum w:abstractNumId="26" w15:restartNumberingAfterBreak="0">
+    <w:nsid w:val="750C2FAD"/>
+    <w:multiLevelType w:val="hybridMultilevel"/>
+    <w:tmpl w:val="66DA468C"/>
+    <w:lvl w:ilvl="0" w:tplc="7BA26740">
+      <w:start w:val="1"/>
+      <w:numFmt w:val="decimal"/>
+      <w:lvlText w:val="(%1)"/>
+      <w:lvlJc w:val="left"/>
+      <w:pPr>
+        <w:ind w:left="720" w:hanging="360"/>
+      </w:pPr>
+      <w:rPr>
+        <w:rFonts w:hint="default"/>
+      </w:rPr>
+    </w:lvl>
+    <w:lvl w:ilvl="1" w:tplc="04090019" w:tentative="1">
+      <w:start w:val="1"/>
+      <w:numFmt w:val="lowerLetter"/>
+      <w:lvlText w:val="%2)"/>
+      <w:lvlJc w:val="left"/>
+      <w:pPr>
+        <w:ind w:left="1200" w:hanging="420"/>
+      </w:pPr>
+    </w:lvl>
+    <w:lvl w:ilvl="2" w:tplc="0409001B" w:tentative="1">
+      <w:start w:val="1"/>
+      <w:numFmt w:val="lowerRoman"/>
+      <w:lvlText w:val="%3."/>
+      <w:lvlJc w:val="right"/>
+      <w:pPr>
+        <w:ind w:left="1620" w:hanging="420"/>
+      </w:pPr>
+    </w:lvl>
+    <w:lvl w:ilvl="3" w:tplc="0409000F" w:tentative="1">
+      <w:start w:val="1"/>
+      <w:numFmt w:val="decimal"/>
+      <w:lvlText w:val="%4."/>
+      <w:lvlJc w:val="left"/>
+      <w:pPr>
+        <w:ind w:left="2040" w:hanging="420"/>
+      </w:pPr>
+    </w:lvl>
+    <w:lvl w:ilvl="4" w:tplc="04090019" w:tentative="1">
+      <w:start w:val="1"/>
+      <w:numFmt w:val="lowerLetter"/>
+      <w:lvlText w:val="%5)"/>
+      <w:lvlJc w:val="left"/>
+      <w:pPr>
+        <w:ind w:left="2460" w:hanging="420"/>
+      </w:pPr>
+    </w:lvl>
+    <w:lvl w:ilvl="5" w:tplc="0409001B" w:tentative="1">
+      <w:start w:val="1"/>
+      <w:numFmt w:val="lowerRoman"/>
+      <w:lvlText w:val="%6."/>
+      <w:lvlJc w:val="right"/>
+      <w:pPr>
+        <w:ind w:left="2880" w:hanging="420"/>
+      </w:pPr>
+    </w:lvl>
+    <w:lvl w:ilvl="6" w:tplc="0409000F" w:tentative="1">
+      <w:start w:val="1"/>
+      <w:numFmt w:val="decimal"/>
+      <w:lvlText w:val="%7."/>
+      <w:lvlJc w:val="left"/>
+      <w:pPr>
+        <w:ind w:left="3300" w:hanging="420"/>
+      </w:pPr>
+    </w:lvl>
+    <w:lvl w:ilvl="7" w:tplc="04090019" w:tentative="1">
+      <w:start w:val="1"/>
+      <w:numFmt w:val="lowerLetter"/>
+      <w:lvlText w:val="%8)"/>
+      <w:lvlJc w:val="left"/>
+      <w:pPr>
+        <w:ind w:left="3720" w:hanging="420"/>
+      </w:pPr>
+    </w:lvl>
+    <w:lvl w:ilvl="8" w:tplc="0409001B" w:tentative="1">
+      <w:start w:val="1"/>
+      <w:numFmt w:val="lowerRoman"/>
+      <w:lvlText w:val="%9."/>
+      <w:lvlJc w:val="right"/>
+      <w:pPr>
+        <w:ind w:left="4140" w:hanging="420"/>
+      </w:pPr>
+    </w:lvl>
+  </w:abstractNum>
+  <w:abstractNum w:abstractNumId="27" w15:restartNumberingAfterBreak="0">
     <w:nsid w:val="753677A5"/>
     <w:multiLevelType w:val="hybridMultilevel"/>
     <w:tmpl w:val="24121E10"/>
@@ -7301,7 +9285,7 @@
       </w:pPr>
     </w:lvl>
   </w:abstractNum>
-  <w:abstractNum w:abstractNumId="27" w15:restartNumberingAfterBreak="0">
+  <w:abstractNum w:abstractNumId="28" w15:restartNumberingAfterBreak="0">
     <w:nsid w:val="7C86677B"/>
     <w:multiLevelType w:val="hybridMultilevel"/>
     <w:tmpl w:val="E4146A48"/>
@@ -7390,7 +9374,7 @@
       </w:pPr>
     </w:lvl>
   </w:abstractNum>
-  <w:abstractNum w:abstractNumId="28" w15:restartNumberingAfterBreak="0">
+  <w:abstractNum w:abstractNumId="29" w15:restartNumberingAfterBreak="0">
     <w:nsid w:val="7D1F5A0E"/>
     <w:multiLevelType w:val="hybridMultilevel"/>
     <w:tmpl w:val="4BB869E0"/>
@@ -7504,7 +9488,7 @@
     </w:lvl>
   </w:abstractNum>
   <w:num w:numId="1">
-    <w:abstractNumId w:val="27"/>
+    <w:abstractNumId w:val="28"/>
   </w:num>
   <w:num w:numId="2">
     <w:abstractNumId w:val="16"/>
@@ -7513,7 +9497,7 @@
     <w:abstractNumId w:val="2"/>
   </w:num>
   <w:num w:numId="4">
-    <w:abstractNumId w:val="28"/>
+    <w:abstractNumId w:val="29"/>
   </w:num>
   <w:num w:numId="5">
     <w:abstractNumId w:val="15"/>
@@ -7570,7 +9554,7 @@
     <w:abstractNumId w:val="25"/>
   </w:num>
   <w:num w:numId="23">
-    <w:abstractNumId w:val="26"/>
+    <w:abstractNumId w:val="27"/>
   </w:num>
   <w:num w:numId="24">
     <w:abstractNumId w:val="13"/>
@@ -7589,6 +9573,9 @@
   </w:num>
   <w:num w:numId="29">
     <w:abstractNumId w:val="21"/>
+  </w:num>
+  <w:num w:numId="30">
+    <w:abstractNumId w:val="26"/>
   </w:num>
 </w:numbering>
 </file>
@@ -8602,6 +10589,29 @@
       <w:szCs w:val="20"/>
     </w:rPr>
   </w:style>
+  <w:style w:type="paragraph" w:customStyle="1" w:styleId="Af4">
+    <w:name w:val="正文 A"/>
+    <w:rsid w:val="009A15F5"/>
+    <w:pPr>
+      <w:widowControl w:val="0"/>
+      <w:pBdr>
+        <w:top w:val="nil"/>
+        <w:left w:val="nil"/>
+        <w:bottom w:val="nil"/>
+        <w:right w:val="nil"/>
+        <w:between w:val="nil"/>
+        <w:bar w:val="nil"/>
+      </w:pBdr>
+      <w:jc w:val="both"/>
+    </w:pPr>
+    <w:rPr>
+      <w:rFonts w:ascii="Times New Roman" w:eastAsia="Times New Roman" w:hAnsi="Times New Roman" w:cs="Times New Roman"/>
+      <w:color w:val="000000"/>
+      <w:szCs w:val="21"/>
+      <w:u w:color="000000"/>
+      <w:bdr w:val="nil"/>
+    </w:rPr>
+  </w:style>
 </w:styles>
 </file>
 
@@ -8871,7 +10881,7 @@
 </file>
 
 <file path=customXml/itemProps1.xml><?xml version="1.0" encoding="utf-8"?>
-<ds:datastoreItem xmlns:ds="http://schemas.openxmlformats.org/officeDocument/2006/customXml" ds:itemID="{3637C106-DD89-467B-BA6F-D807F425C71F}">
+<ds:datastoreItem xmlns:ds="http://schemas.openxmlformats.org/officeDocument/2006/customXml" ds:itemID="{68A0E128-3C46-49BE-9246-80E8FB2426C4}">
   <ds:schemaRefs>
     <ds:schemaRef ds:uri="http://schemas.openxmlformats.org/officeDocument/2006/bibliography"/>
   </ds:schemaRefs>

</xml_diff>